<commit_message>
Agregué unas líneas a lo de la retrospectiva, pero nada más porque a como venía estaba muy completo :)
</commit_message>
<xml_diff>
--- a/Retrospectiva Grupo A.docx
+++ b/Retrospectiva Grupo A.docx
@@ -1,6 +1,6 @@
 
 <file path=word/document.xml><?xml version="1.0" encoding="utf-8"?>
-<w:document xmlns:wpc="http://schemas.microsoft.com/office/word/2010/wordprocessingCanvas" xmlns:mc="http://schemas.openxmlformats.org/markup-compatibility/2006" xmlns:o="urn:schemas-microsoft-com:office:office" xmlns:r="http://schemas.openxmlformats.org/officeDocument/2006/relationships" xmlns:m="http://schemas.openxmlformats.org/officeDocument/2006/math" xmlns:v="urn:schemas-microsoft-com:vml" xmlns:wp14="http://schemas.microsoft.com/office/word/2010/wordprocessingDrawing" xmlns:wp="http://schemas.openxmlformats.org/drawingml/2006/wordprocessingDrawing" xmlns:w10="urn:schemas-microsoft-com:office:word" xmlns:w="http://schemas.openxmlformats.org/wordprocessingml/2006/main" xmlns:w14="http://schemas.microsoft.com/office/word/2010/wordml" xmlns:wpg="http://schemas.microsoft.com/office/word/2010/wordprocessingGroup" xmlns:wpi="http://schemas.microsoft.com/office/word/2010/wordprocessingInk" xmlns:wne="http://schemas.microsoft.com/office/word/2006/wordml" xmlns:wps="http://schemas.microsoft.com/office/word/2010/wordprocessingShape" mc:Ignorable="w14 wp14">
+<w:document xmlns:ve="http://schemas.openxmlformats.org/markup-compatibility/2006" xmlns:o="urn:schemas-microsoft-com:office:office" xmlns:r="http://schemas.openxmlformats.org/officeDocument/2006/relationships" xmlns:m="http://schemas.openxmlformats.org/officeDocument/2006/math" xmlns:v="urn:schemas-microsoft-com:vml" xmlns:wp="http://schemas.openxmlformats.org/drawingml/2006/wordprocessingDrawing" xmlns:w10="urn:schemas-microsoft-com:office:word" xmlns:w="http://schemas.openxmlformats.org/wordprocessingml/2006/main" xmlns:wne="http://schemas.microsoft.com/office/word/2006/wordml">
   <w:body>
     <w:p>
       <w:pPr>
@@ -35,87 +35,11 @@
           <w:sz w:val="24"/>
           <w:lang w:eastAsia="es-MX"/>
         </w:rPr>
-        <mc:AlternateContent>
-          <mc:Choice Requires="wps">
-            <w:drawing>
-              <wp:anchor distT="0" distB="0" distL="114300" distR="114300" simplePos="0" relativeHeight="251659264" behindDoc="1" locked="0" layoutInCell="1" allowOverlap="1" wp14:anchorId="3499A856" wp14:editId="05DBBA72">
-                <wp:simplePos x="0" y="0"/>
-                <wp:positionH relativeFrom="column">
-                  <wp:posOffset>1663065</wp:posOffset>
-                </wp:positionH>
-                <wp:positionV relativeFrom="paragraph">
-                  <wp:posOffset>281940</wp:posOffset>
-                </wp:positionV>
-                <wp:extent cx="2333625" cy="1123950"/>
-                <wp:effectExtent l="57150" t="19050" r="66675" b="76200"/>
-                <wp:wrapNone/>
-                <wp:docPr id="1" name="1 Rectángulo"/>
-                <wp:cNvGraphicFramePr/>
-                <a:graphic xmlns:a="http://schemas.openxmlformats.org/drawingml/2006/main">
-                  <a:graphicData uri="http://schemas.microsoft.com/office/word/2010/wordprocessingShape">
-                    <wps:wsp>
-                      <wps:cNvSpPr/>
-                      <wps:spPr>
-                        <a:xfrm>
-                          <a:off x="0" y="0"/>
-                          <a:ext cx="2333625" cy="1123950"/>
-                        </a:xfrm>
-                        <a:prstGeom prst="rect">
-                          <a:avLst/>
-                        </a:prstGeom>
-                        <a:solidFill>
-                          <a:schemeClr val="accent3">
-                            <a:lumMod val="40000"/>
-                            <a:lumOff val="60000"/>
-                          </a:schemeClr>
-                        </a:solidFill>
-                        <a:ln>
-                          <a:noFill/>
-                        </a:ln>
-                        <a:effectLst>
-                          <a:outerShdw blurRad="44450" dist="27940" dir="5400000" algn="ctr">
-                            <a:srgbClr val="000000">
-                              <a:alpha val="32000"/>
-                            </a:srgbClr>
-                          </a:outerShdw>
-                        </a:effectLst>
-                      </wps:spPr>
-                      <wps:style>
-                        <a:lnRef idx="2">
-                          <a:schemeClr val="accent1">
-                            <a:shade val="50000"/>
-                          </a:schemeClr>
-                        </a:lnRef>
-                        <a:fillRef idx="1">
-                          <a:schemeClr val="accent1"/>
-                        </a:fillRef>
-                        <a:effectRef idx="0">
-                          <a:schemeClr val="accent1"/>
-                        </a:effectRef>
-                        <a:fontRef idx="minor">
-                          <a:schemeClr val="lt1"/>
-                        </a:fontRef>
-                      </wps:style>
-                      <wps:bodyPr rot="0" spcFirstLastPara="0" vertOverflow="overflow" horzOverflow="overflow" vert="horz" wrap="square" lIns="91440" tIns="45720" rIns="91440" bIns="45720" numCol="1" spcCol="0" rtlCol="0" fromWordArt="0" anchor="ctr" anchorCtr="0" forceAA="0" compatLnSpc="1">
-                        <a:prstTxWarp prst="textNoShape">
-                          <a:avLst/>
-                        </a:prstTxWarp>
-                        <a:noAutofit/>
-                      </wps:bodyPr>
-                    </wps:wsp>
-                  </a:graphicData>
-                </a:graphic>
-              </wp:anchor>
-            </w:drawing>
-          </mc:Choice>
-          <mc:Fallback>
-            <w:pict>
-              <v:rect id="1 Rectángulo" o:spid="_x0000_s1026" style="position:absolute;margin-left:130.95pt;margin-top:22.2pt;width:183.75pt;height:88.5pt;z-index:-251657216;visibility:visible;mso-wrap-style:square;mso-wrap-distance-left:9pt;mso-wrap-distance-top:0;mso-wrap-distance-right:9pt;mso-wrap-distance-bottom:0;mso-position-horizontal:absolute;mso-position-horizontal-relative:text;mso-position-vertical:absolute;mso-position-vertical-relative:text;v-text-anchor:middle" o:gfxdata="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" fillcolor="#d6e3bc [1302]" stroked="f" strokeweight="2pt">
-                <v:shadow on="t" color="black" opacity="20971f" offset="0,2.2pt"/>
-              </v:rect>
-            </w:pict>
-          </mc:Fallback>
-        </mc:AlternateContent>
+        <w:pict>
+          <v:rect id="1 Rectángulo" o:spid="_x0000_s1026" style="position:absolute;left:0;text-align:left;margin-left:130.95pt;margin-top:22.2pt;width:183.75pt;height:88.5pt;z-index:-251658752;visibility:visible;v-text-anchor:middle" o:gfxdata="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" fillcolor="#d6e3bc [1302]" stroked="f" strokeweight="2pt">
+            <v:shadow on="t" color="black" opacity="20971f" offset="0,2.2pt"/>
+          </v:rect>
+        </w:pict>
       </w:r>
       <w:r>
         <w:rPr>
@@ -158,29 +82,38 @@
         </w:rPr>
         <w:t>María</w:t>
       </w:r>
-    </w:p>
-    <w:p>
-      <w:pPr>
-        <w:spacing w:after="0" w:line="240" w:lineRule="auto"/>
-        <w:jc w:val="center"/>
-        <w:rPr>
-          <w:rFonts w:asciiTheme="majorHAnsi" w:hAnsiTheme="majorHAnsi"/>
-          <w:sz w:val="24"/>
-        </w:rPr>
-      </w:pPr>
-      <w:r>
-        <w:rPr>
-          <w:rFonts w:asciiTheme="majorHAnsi" w:hAnsiTheme="majorHAnsi"/>
-          <w:sz w:val="24"/>
-        </w:rPr>
-        <w:t>Michelle</w:t>
-      </w:r>
-      <w:r>
-        <w:rPr>
-          <w:rFonts w:asciiTheme="majorHAnsi" w:hAnsiTheme="majorHAnsi"/>
-          <w:sz w:val="24"/>
-        </w:rPr>
-        <w:t xml:space="preserve"> Cersosimo</w:t>
+      <w:r>
+        <w:rPr>
+          <w:rFonts w:asciiTheme="majorHAnsi" w:hAnsiTheme="majorHAnsi"/>
+          <w:sz w:val="24"/>
+        </w:rPr>
+        <w:t xml:space="preserve"> </w:t>
+      </w:r>
+      <w:proofErr w:type="spellStart"/>
+      <w:r>
+        <w:rPr>
+          <w:rFonts w:asciiTheme="majorHAnsi" w:hAnsiTheme="majorHAnsi"/>
+          <w:sz w:val="24"/>
+        </w:rPr>
+        <w:t>Taborda</w:t>
+      </w:r>
+      <w:proofErr w:type="spellEnd"/>
+    </w:p>
+    <w:p>
+      <w:pPr>
+        <w:spacing w:after="0" w:line="240" w:lineRule="auto"/>
+        <w:jc w:val="center"/>
+        <w:rPr>
+          <w:rFonts w:asciiTheme="majorHAnsi" w:hAnsiTheme="majorHAnsi"/>
+          <w:sz w:val="24"/>
+        </w:rPr>
+      </w:pPr>
+      <w:r>
+        <w:rPr>
+          <w:rFonts w:asciiTheme="majorHAnsi" w:hAnsiTheme="majorHAnsi"/>
+          <w:sz w:val="24"/>
+        </w:rPr>
+        <w:t>Michelle Cersosimo</w:t>
       </w:r>
     </w:p>
     <w:p>
@@ -577,23 +510,98 @@
           <w:rFonts w:asciiTheme="majorHAnsi" w:hAnsiTheme="majorHAnsi"/>
           <w:sz w:val="24"/>
         </w:rPr>
-        <w:t xml:space="preserve">Lograr que las </w:t>
-      </w:r>
-      <w:proofErr w:type="gramStart"/>
-      <w:r>
-        <w:rPr>
-          <w:rFonts w:asciiTheme="majorHAnsi" w:hAnsiTheme="majorHAnsi"/>
-          <w:sz w:val="24"/>
-        </w:rPr>
-        <w:t>pruebas</w:t>
-      </w:r>
-      <w:proofErr w:type="gramEnd"/>
-      <w:r>
-        <w:rPr>
-          <w:rFonts w:asciiTheme="majorHAnsi" w:hAnsiTheme="majorHAnsi"/>
-          <w:sz w:val="24"/>
-        </w:rPr>
-        <w:t xml:space="preserve"> tanto unitarias,  funcionales y no funcionales estén a tiempo antes de la revisión y la retrospectiva del sprint. </w:t>
+        <w:t xml:space="preserve">Lograr </w:t>
+      </w:r>
+      <w:r>
+        <w:rPr>
+          <w:rFonts w:asciiTheme="majorHAnsi" w:hAnsiTheme="majorHAnsi"/>
+          <w:sz w:val="24"/>
+        </w:rPr>
+        <w:t>que las pruebas tanto unitarias como</w:t>
+      </w:r>
+      <w:r>
+        <w:rPr>
+          <w:rFonts w:asciiTheme="majorHAnsi" w:hAnsiTheme="majorHAnsi"/>
+          <w:sz w:val="24"/>
+        </w:rPr>
+        <w:t xml:space="preserve"> funcionales y no funcionales estén a t</w:t>
+      </w:r>
+      <w:r>
+        <w:rPr>
+          <w:rFonts w:asciiTheme="majorHAnsi" w:hAnsiTheme="majorHAnsi"/>
+          <w:sz w:val="24"/>
+        </w:rPr>
+        <w:t xml:space="preserve">iempo antes de la revisión y </w:t>
+      </w:r>
+      <w:r>
+        <w:rPr>
+          <w:rFonts w:asciiTheme="majorHAnsi" w:hAnsiTheme="majorHAnsi"/>
+          <w:sz w:val="24"/>
+        </w:rPr>
+        <w:t>retrospectiva del sprint</w:t>
+      </w:r>
+      <w:r>
+        <w:rPr>
+          <w:rFonts w:asciiTheme="majorHAnsi" w:hAnsiTheme="majorHAnsi"/>
+          <w:sz w:val="24"/>
+        </w:rPr>
+        <w:t>,</w:t>
+      </w:r>
+      <w:r>
+        <w:rPr>
+          <w:rFonts w:asciiTheme="majorHAnsi" w:hAnsiTheme="majorHAnsi"/>
+          <w:sz w:val="24"/>
+        </w:rPr>
+        <w:t xml:space="preserve"> para que</w:t>
+      </w:r>
+      <w:r>
+        <w:rPr>
+          <w:rFonts w:asciiTheme="majorHAnsi" w:hAnsiTheme="majorHAnsi"/>
+          <w:sz w:val="24"/>
+        </w:rPr>
+        <w:t xml:space="preserve"> de esa manera</w:t>
+      </w:r>
+      <w:r>
+        <w:rPr>
+          <w:rFonts w:asciiTheme="majorHAnsi" w:hAnsiTheme="majorHAnsi"/>
+          <w:sz w:val="24"/>
+        </w:rPr>
+        <w:t xml:space="preserve"> </w:t>
+      </w:r>
+      <w:r>
+        <w:rPr>
+          <w:rFonts w:asciiTheme="majorHAnsi" w:hAnsiTheme="majorHAnsi"/>
+          <w:sz w:val="24"/>
+        </w:rPr>
+        <w:t xml:space="preserve">el </w:t>
+      </w:r>
+      <w:r>
+        <w:rPr>
+          <w:rFonts w:asciiTheme="majorHAnsi" w:hAnsiTheme="majorHAnsi"/>
+          <w:sz w:val="24"/>
+        </w:rPr>
+        <w:t>desarrollo de las mismas no utilice</w:t>
+      </w:r>
+      <w:r>
+        <w:rPr>
+          <w:rFonts w:asciiTheme="majorHAnsi" w:hAnsiTheme="majorHAnsi"/>
+          <w:sz w:val="24"/>
+        </w:rPr>
+        <w:t xml:space="preserve"> horas adicionales</w:t>
+      </w:r>
+      <w:r>
+        <w:rPr>
+          <w:rFonts w:asciiTheme="majorHAnsi" w:hAnsiTheme="majorHAnsi"/>
+          <w:sz w:val="24"/>
+        </w:rPr>
+        <w:t xml:space="preserve"> que no se contemplan como parte de las horas de trabajo asignadas para cada miembro dentro del sprint</w:t>
+      </w:r>
+      <w:r>
+        <w:rPr>
+          <w:rFonts w:asciiTheme="majorHAnsi" w:hAnsiTheme="majorHAnsi"/>
+          <w:sz w:val="24"/>
+        </w:rPr>
+        <w:t xml:space="preserve">. </w:t>
       </w:r>
     </w:p>
     <w:p>
@@ -611,7 +619,35 @@
           <w:rFonts w:asciiTheme="majorHAnsi" w:hAnsiTheme="majorHAnsi"/>
           <w:sz w:val="24"/>
         </w:rPr>
-        <w:t xml:space="preserve">Seguir mejorando la comunicación en el equipo. </w:t>
+        <w:t>Seguir mejorando la comunicación en el equipo</w:t>
+      </w:r>
+      <w:r>
+        <w:rPr>
+          <w:rFonts w:asciiTheme="majorHAnsi" w:hAnsiTheme="majorHAnsi"/>
+          <w:sz w:val="24"/>
+        </w:rPr>
+        <w:t xml:space="preserve"> de mane</w:t>
+      </w:r>
+      <w:r>
+        <w:rPr>
+          <w:rFonts w:asciiTheme="majorHAnsi" w:hAnsiTheme="majorHAnsi"/>
+          <w:sz w:val="24"/>
+        </w:rPr>
+        <w:t xml:space="preserve">ra que se facilite el trabajo entre los compañeros y </w:t>
+      </w:r>
+      <w:r>
+        <w:rPr>
+          <w:rFonts w:asciiTheme="majorHAnsi" w:hAnsiTheme="majorHAnsi"/>
+          <w:sz w:val="24"/>
+        </w:rPr>
+        <w:t xml:space="preserve">para que </w:t>
+      </w:r>
+      <w:r>
+        <w:rPr>
+          <w:rFonts w:asciiTheme="majorHAnsi" w:hAnsiTheme="majorHAnsi"/>
+          <w:sz w:val="24"/>
+        </w:rPr>
+        <w:t>el desarrollo de la aplicación se dé incremental e integralmente.</w:t>
       </w:r>
     </w:p>
     <w:p>
@@ -638,7 +674,7 @@
 </file>
 
 <file path=word/styles.xml><?xml version="1.0" encoding="utf-8"?>
-<w:styles xmlns:mc="http://schemas.openxmlformats.org/markup-compatibility/2006" xmlns:r="http://schemas.openxmlformats.org/officeDocument/2006/relationships" xmlns:w="http://schemas.openxmlformats.org/wordprocessingml/2006/main" xmlns:w14="http://schemas.microsoft.com/office/word/2010/wordml" mc:Ignorable="w14">
+<w:styles xmlns:r="http://schemas.openxmlformats.org/officeDocument/2006/relationships" xmlns:w="http://schemas.openxmlformats.org/wordprocessingml/2006/main">
   <w:docDefaults>
     <w:rPrDefault>
       <w:rPr>
@@ -796,6 +832,7 @@
   <w:style w:type="paragraph" w:default="1" w:styleId="Normal">
     <w:name w:val="Normal"/>
     <w:qFormat/>
+    <w:rsid w:val="000328A2"/>
   </w:style>
   <w:style w:type="character" w:default="1" w:styleId="Fuentedeprrafopredeter">
     <w:name w:val="Default Paragraph Font"/>
@@ -808,6 +845,7 @@
     <w:uiPriority w:val="99"/>
     <w:semiHidden/>
     <w:unhideWhenUsed/>
+    <w:qFormat/>
     <w:tblPr>
       <w:tblInd w:w="0" w:type="dxa"/>
       <w:tblCellMar>

</xml_diff>

<commit_message>
Unit Test de Login y Logout agregadas
</commit_message>
<xml_diff>
--- a/Retrospectiva Grupo A.docx
+++ b/Retrospectiva Grupo A.docx
@@ -1,6 +1,6 @@
 
 <file path=word/document.xml><?xml version="1.0" encoding="utf-8"?>
-<w:document xmlns:ve="http://schemas.openxmlformats.org/markup-compatibility/2006" xmlns:o="urn:schemas-microsoft-com:office:office" xmlns:r="http://schemas.openxmlformats.org/officeDocument/2006/relationships" xmlns:m="http://schemas.openxmlformats.org/officeDocument/2006/math" xmlns:v="urn:schemas-microsoft-com:vml" xmlns:wp="http://schemas.openxmlformats.org/drawingml/2006/wordprocessingDrawing" xmlns:w10="urn:schemas-microsoft-com:office:word" xmlns:w="http://schemas.openxmlformats.org/wordprocessingml/2006/main" xmlns:wne="http://schemas.microsoft.com/office/word/2006/wordml">
+<w:document xmlns:wpc="http://schemas.microsoft.com/office/word/2010/wordprocessingCanvas" xmlns:mc="http://schemas.openxmlformats.org/markup-compatibility/2006" xmlns:o="urn:schemas-microsoft-com:office:office" xmlns:r="http://schemas.openxmlformats.org/officeDocument/2006/relationships" xmlns:m="http://schemas.openxmlformats.org/officeDocument/2006/math" xmlns:v="urn:schemas-microsoft-com:vml" xmlns:wp14="http://schemas.microsoft.com/office/word/2010/wordprocessingDrawing" xmlns:wp="http://schemas.openxmlformats.org/drawingml/2006/wordprocessingDrawing" xmlns:w10="urn:schemas-microsoft-com:office:word" xmlns:w="http://schemas.openxmlformats.org/wordprocessingml/2006/main" xmlns:w14="http://schemas.microsoft.com/office/word/2010/wordml" xmlns:w15="http://schemas.microsoft.com/office/word/2012/wordml" xmlns:wpg="http://schemas.microsoft.com/office/word/2010/wordprocessingGroup" xmlns:wpi="http://schemas.microsoft.com/office/word/2010/wordprocessingInk" xmlns:wne="http://schemas.microsoft.com/office/word/2006/wordml" xmlns:wps="http://schemas.microsoft.com/office/word/2010/wordprocessingShape" mc:Ignorable="w14 w15 wp14">
   <w:body>
     <w:p>
       <w:pPr>
@@ -97,6 +97,8 @@
         </w:rPr>
         <w:t>Taborda</w:t>
       </w:r>
+      <w:bookmarkStart w:id="0" w:name="_GoBack"/>
+      <w:bookmarkEnd w:id="0"/>
       <w:proofErr w:type="spellEnd"/>
     </w:p>
     <w:p>
@@ -165,6 +167,13 @@
           <w:sz w:val="24"/>
         </w:rPr>
         <w:t>Paolo</w:t>
+      </w:r>
+      <w:r>
+        <w:rPr>
+          <w:rFonts w:asciiTheme="majorHAnsi" w:hAnsiTheme="majorHAnsi"/>
+          <w:sz w:val="24"/>
+        </w:rPr>
+        <w:t xml:space="preserve"> Rímolo</w:t>
       </w:r>
     </w:p>
     <w:p>
@@ -660,8 +669,6 @@
           <w:sz w:val="24"/>
         </w:rPr>
       </w:pPr>
-      <w:bookmarkStart w:id="0" w:name="_GoBack"/>
-      <w:bookmarkEnd w:id="0"/>
     </w:p>
     <w:sectPr>
       <w:pgSz w:w="12240" w:h="15840"/>
@@ -674,7 +681,7 @@
 </file>
 
 <file path=word/styles.xml><?xml version="1.0" encoding="utf-8"?>
-<w:styles xmlns:r="http://schemas.openxmlformats.org/officeDocument/2006/relationships" xmlns:w="http://schemas.openxmlformats.org/wordprocessingml/2006/main">
+<w:styles xmlns:mc="http://schemas.openxmlformats.org/markup-compatibility/2006" xmlns:r="http://schemas.openxmlformats.org/officeDocument/2006/relationships" xmlns:w="http://schemas.openxmlformats.org/wordprocessingml/2006/main" xmlns:w14="http://schemas.microsoft.com/office/word/2010/wordml" xmlns:w15="http://schemas.microsoft.com/office/word/2012/wordml" mc:Ignorable="w14 w15">
   <w:docDefaults>
     <w:rPrDefault>
       <w:rPr>
@@ -690,340 +697,383 @@
       </w:pPr>
     </w:pPrDefault>
   </w:docDefaults>
-  <w:latentStyles w:defLockedState="0" w:defUIPriority="99" w:defSemiHidden="1" w:defUnhideWhenUsed="1" w:defQFormat="0" w:count="267">
-    <w:lsdException w:name="Normal" w:semiHidden="0" w:uiPriority="0" w:unhideWhenUsed="0" w:qFormat="1"/>
-    <w:lsdException w:name="heading 1" w:semiHidden="0" w:uiPriority="9" w:unhideWhenUsed="0" w:qFormat="1"/>
-    <w:lsdException w:name="heading 2" w:uiPriority="9" w:qFormat="1"/>
-    <w:lsdException w:name="heading 3" w:uiPriority="9" w:qFormat="1"/>
-    <w:lsdException w:name="heading 4" w:uiPriority="9" w:qFormat="1"/>
-    <w:lsdException w:name="heading 5" w:uiPriority="9" w:qFormat="1"/>
-    <w:lsdException w:name="heading 6" w:uiPriority="9" w:qFormat="1"/>
-    <w:lsdException w:name="heading 7" w:uiPriority="9" w:qFormat="1"/>
-    <w:lsdException w:name="heading 8" w:uiPriority="9" w:qFormat="1"/>
-    <w:lsdException w:name="heading 9" w:uiPriority="9" w:qFormat="1"/>
-    <w:lsdException w:name="toc 1" w:uiPriority="39"/>
-    <w:lsdException w:name="toc 2" w:uiPriority="39"/>
-    <w:lsdException w:name="toc 3" w:uiPriority="39"/>
-    <w:lsdException w:name="toc 4" w:uiPriority="39"/>
-    <w:lsdException w:name="toc 5" w:uiPriority="39"/>
-    <w:lsdException w:name="toc 6" w:uiPriority="39"/>
-    <w:lsdException w:name="toc 7" w:uiPriority="39"/>
-    <w:lsdException w:name="toc 8" w:uiPriority="39"/>
-    <w:lsdException w:name="toc 9" w:uiPriority="39"/>
-    <w:lsdException w:name="caption" w:uiPriority="35" w:qFormat="1"/>
-    <w:lsdException w:name="Title" w:semiHidden="0" w:uiPriority="10" w:unhideWhenUsed="0" w:qFormat="1"/>
-    <w:lsdException w:name="Default Paragraph Font" w:uiPriority="1"/>
-    <w:lsdException w:name="Subtitle" w:semiHidden="0" w:uiPriority="11" w:unhideWhenUsed="0" w:qFormat="1"/>
-    <w:lsdException w:name="Strong" w:semiHidden="0" w:uiPriority="22" w:unhideWhenUsed="0" w:qFormat="1"/>
-    <w:lsdException w:name="Emphasis" w:semiHidden="0" w:uiPriority="20" w:unhideWhenUsed="0" w:qFormat="1"/>
-    <w:lsdException w:name="Table Grid" w:semiHidden="0" w:uiPriority="59" w:unhideWhenUsed="0"/>
-    <w:lsdException w:name="Placeholder Text" w:unhideWhenUsed="0"/>
-    <w:lsdException w:name="No Spacing" w:semiHidden="0" w:uiPriority="1" w:unhideWhenUsed="0" w:qFormat="1"/>
-    <w:lsdException w:name="Light Shading" w:semiHidden="0" w:uiPriority="60" w:unhideWhenUsed="0"/>
-    <w:lsdException w:name="Light List" w:semiHidden="0" w:uiPriority="61" w:unhideWhenUsed="0"/>
-    <w:lsdException w:name="Light Grid" w:semiHidden="0" w:uiPriority="62" w:unhideWhenUsed="0"/>
-    <w:lsdException w:name="Medium Shading 1" w:semiHidden="0" w:uiPriority="63" w:unhideWhenUsed="0"/>
-    <w:lsdException w:name="Medium Shading 2" w:semiHidden="0" w:uiPriority="64" w:unhideWhenUsed="0"/>
-    <w:lsdException w:name="Medium List 1" w:semiHidden="0" w:uiPriority="65" w:unhideWhenUsed="0"/>
-    <w:lsdException w:name="Medium List 2" w:semiHidden="0" w:uiPriority="66" w:unhideWhenUsed="0"/>
-    <w:lsdException w:name="Medium Grid 1" w:semiHidden="0" w:uiPriority="67" w:unhideWhenUsed="0"/>
-    <w:lsdException w:name="Medium Grid 2" w:semiHidden="0" w:uiPriority="68" w:unhideWhenUsed="0"/>
-    <w:lsdException w:name="Medium Grid 3" w:semiHidden="0" w:uiPriority="69" w:unhideWhenUsed="0"/>
-    <w:lsdException w:name="Dark List" w:semiHidden="0" w:uiPriority="70" w:unhideWhenUsed="0"/>
-    <w:lsdException w:name="Colorful Shading" w:semiHidden="0" w:uiPriority="71" w:unhideWhenUsed="0"/>
-    <w:lsdException w:name="Colorful List" w:semiHidden="0" w:uiPriority="72" w:unhideWhenUsed="0"/>
-    <w:lsdException w:name="Colorful Grid" w:semiHidden="0" w:uiPriority="73" w:unhideWhenUsed="0"/>
-    <w:lsdException w:name="Light Shading Accent 1" w:semiHidden="0" w:uiPriority="60" w:unhideWhenUsed="0"/>
-    <w:lsdException w:name="Light List Accent 1" w:semiHidden="0" w:uiPriority="61" w:unhideWhenUsed="0"/>
-    <w:lsdException w:name="Light Grid Accent 1" w:semiHidden="0" w:uiPriority="62" w:unhideWhenUsed="0"/>
-    <w:lsdException w:name="Medium Shading 1 Accent 1" w:semiHidden="0" w:uiPriority="63" w:unhideWhenUsed="0"/>
-    <w:lsdException w:name="Medium Shading 2 Accent 1" w:semiHidden="0" w:uiPriority="64" w:unhideWhenUsed="0"/>
-    <w:lsdException w:name="Medium List 1 Accent 1" w:semiHidden="0" w:uiPriority="65" w:unhideWhenUsed="0"/>
-    <w:lsdException w:name="Revision" w:unhideWhenUsed="0"/>
-    <w:lsdException w:name="List Paragraph" w:semiHidden="0" w:uiPriority="34" w:unhideWhenUsed="0" w:qFormat="1"/>
-    <w:lsdException w:name="Quote" w:semiHidden="0" w:uiPriority="29" w:unhideWhenUsed="0" w:qFormat="1"/>
-    <w:lsdException w:name="Intense Quote" w:semiHidden="0" w:uiPriority="30" w:unhideWhenUsed="0" w:qFormat="1"/>
-    <w:lsdException w:name="Medium List 2 Accent 1" w:semiHidden="0" w:uiPriority="66" w:unhideWhenUsed="0"/>
-    <w:lsdException w:name="Medium Grid 1 Accent 1" w:semiHidden="0" w:uiPriority="67" w:unhideWhenUsed="0"/>
-    <w:lsdException w:name="Medium Grid 2 Accent 1" w:semiHidden="0" w:uiPriority="68" w:unhideWhenUsed="0"/>
-    <w:lsdException w:name="Medium Grid 3 Accent 1" w:semiHidden="0" w:uiPriority="69" w:unhideWhenUsed="0"/>
-    <w:lsdException w:name="Dark List Accent 1" w:semiHidden="0" w:uiPriority="70" w:unhideWhenUsed="0"/>
-    <w:lsdException w:name="Colorful Shading Accent 1" w:semiHidden="0" w:uiPriority="71" w:unhideWhenUsed="0"/>
-    <w:lsdException w:name="Colorful List Accent 1" w:semiHidden="0" w:uiPriority="72" w:unhideWhenUsed="0"/>
-    <w:lsdException w:name="Colorful Grid Accent 1" w:semiHidden="0" w:uiPriority="73" w:unhideWhenUsed="0"/>
-    <w:lsdException w:name="Light Shading Accent 2" w:semiHidden="0" w:uiPriority="60" w:unhideWhenUsed="0"/>
-    <w:lsdException w:name="Light List Accent 2" w:semiHidden="0" w:uiPriority="61" w:unhideWhenUsed="0"/>
-    <w:lsdException w:name="Light Grid Accent 2" w:semiHidden="0" w:uiPriority="62" w:unhideWhenUsed="0"/>
-    <w:lsdException w:name="Medium Shading 1 Accent 2" w:semiHidden="0" w:uiPriority="63" w:unhideWhenUsed="0"/>
-    <w:lsdException w:name="Medium Shading 2 Accent 2" w:semiHidden="0" w:uiPriority="64" w:unhideWhenUsed="0"/>
-    <w:lsdException w:name="Medium List 1 Accent 2" w:semiHidden="0" w:uiPriority="65" w:unhideWhenUsed="0"/>
-    <w:lsdException w:name="Medium List 2 Accent 2" w:semiHidden="0" w:uiPriority="66" w:unhideWhenUsed="0"/>
-    <w:lsdException w:name="Medium Grid 1 Accent 2" w:semiHidden="0" w:uiPriority="67" w:unhideWhenUsed="0"/>
-    <w:lsdException w:name="Medium Grid 2 Accent 2" w:semiHidden="0" w:uiPriority="68" w:unhideWhenUsed="0"/>
-    <w:lsdException w:name="Medium Grid 3 Accent 2" w:semiHidden="0" w:uiPriority="69" w:unhideWhenUsed="0"/>
-    <w:lsdException w:name="Dark List Accent 2" w:semiHidden="0" w:uiPriority="70" w:unhideWhenUsed="0"/>
-    <w:lsdException w:name="Colorful Shading Accent 2" w:semiHidden="0" w:uiPriority="71" w:unhideWhenUsed="0"/>
-    <w:lsdException w:name="Colorful List Accent 2" w:semiHidden="0" w:uiPriority="72" w:unhideWhenUsed="0"/>
-    <w:lsdException w:name="Colorful Grid Accent 2" w:semiHidden="0" w:uiPriority="73" w:unhideWhenUsed="0"/>
-    <w:lsdException w:name="Light Shading Accent 3" w:semiHidden="0" w:uiPriority="60" w:unhideWhenUsed="0"/>
-    <w:lsdException w:name="Light List Accent 3" w:semiHidden="0" w:uiPriority="61" w:unhideWhenUsed="0"/>
-    <w:lsdException w:name="Light Grid Accent 3" w:semiHidden="0" w:uiPriority="62" w:unhideWhenUsed="0"/>
-    <w:lsdException w:name="Medium Shading 1 Accent 3" w:semiHidden="0" w:uiPriority="63" w:unhideWhenUsed="0"/>
-    <w:lsdException w:name="Medium Shading 2 Accent 3" w:semiHidden="0" w:uiPriority="64" w:unhideWhenUsed="0"/>
-    <w:lsdException w:name="Medium List 1 Accent 3" w:semiHidden="0" w:uiPriority="65" w:unhideWhenUsed="0"/>
-    <w:lsdException w:name="Medium List 2 Accent 3" w:semiHidden="0" w:uiPriority="66" w:unhideWhenUsed="0"/>
-    <w:lsdException w:name="Medium Grid 1 Accent 3" w:semiHidden="0" w:uiPriority="67" w:unhideWhenUsed="0"/>
-    <w:lsdException w:name="Medium Grid 2 Accent 3" w:semiHidden="0" w:uiPriority="68" w:unhideWhenUsed="0"/>
-    <w:lsdException w:name="Medium Grid 3 Accent 3" w:semiHidden="0" w:uiPriority="69" w:unhideWhenUsed="0"/>
-    <w:lsdException w:name="Dark List Accent 3" w:semiHidden="0" w:uiPriority="70" w:unhideWhenUsed="0"/>
-    <w:lsdException w:name="Colorful Shading Accent 3" w:semiHidden="0" w:uiPriority="71" w:unhideWhenUsed="0"/>
-    <w:lsdException w:name="Colorful List Accent 3" w:semiHidden="0" w:uiPriority="72" w:unhideWhenUsed="0"/>
-    <w:lsdException w:name="Colorful Grid Accent 3" w:semiHidden="0" w:uiPriority="73" w:unhideWhenUsed="0"/>
-    <w:lsdException w:name="Light Shading Accent 4" w:semiHidden="0" w:uiPriority="60" w:unhideWhenUsed="0"/>
-    <w:lsdException w:name="Light List Accent 4" w:semiHidden="0" w:uiPriority="61" w:unhideWhenUsed="0"/>
-    <w:lsdException w:name="Light Grid Accent 4" w:semiHidden="0" w:uiPriority="62" w:unhideWhenUsed="0"/>
-    <w:lsdException w:name="Medium Shading 1 Accent 4" w:semiHidden="0" w:uiPriority="63" w:unhideWhenUsed="0"/>
-    <w:lsdException w:name="Medium Shading 2 Accent 4" w:semiHidden="0" w:uiPriority="64" w:unhideWhenUsed="0"/>
-    <w:lsdException w:name="Medium List 1 Accent 4" w:semiHidden="0" w:uiPriority="65" w:unhideWhenUsed="0"/>
-    <w:lsdException w:name="Medium List 2 Accent 4" w:semiHidden="0" w:uiPriority="66" w:unhideWhenUsed="0"/>
-    <w:lsdException w:name="Medium Grid 1 Accent 4" w:semiHidden="0" w:uiPriority="67" w:unhideWhenUsed="0"/>
-    <w:lsdException w:name="Medium Grid 2 Accent 4" w:semiHidden="0" w:uiPriority="68" w:unhideWhenUsed="0"/>
-    <w:lsdException w:name="Medium Grid 3 Accent 4" w:semiHidden="0" w:uiPriority="69" w:unhideWhenUsed="0"/>
-    <w:lsdException w:name="Dark List Accent 4" w:semiHidden="0" w:uiPriority="70" w:unhideWhenUsed="0"/>
-    <w:lsdException w:name="Colorful Shading Accent 4" w:semiHidden="0" w:uiPriority="71" w:unhideWhenUsed="0"/>
-    <w:lsdException w:name="Colorful List Accent 4" w:semiHidden="0" w:uiPriority="72" w:unhideWhenUsed="0"/>
-    <w:lsdException w:name="Colorful Grid Accent 4" w:semiHidden="0" w:uiPriority="73" w:unhideWhenUsed="0"/>
-    <w:lsdException w:name="Light Shading Accent 5" w:semiHidden="0" w:uiPriority="60" w:unhideWhenUsed="0"/>
-    <w:lsdException w:name="Light List Accent 5" w:semiHidden="0" w:uiPriority="61" w:unhideWhenUsed="0"/>
-    <w:lsdException w:name="Light Grid Accent 5" w:semiHidden="0" w:uiPriority="62" w:unhideWhenUsed="0"/>
-    <w:lsdException w:name="Medium Shading 1 Accent 5" w:semiHidden="0" w:uiPriority="63" w:unhideWhenUsed="0"/>
-    <w:lsdException w:name="Medium Shading 2 Accent 5" w:semiHidden="0" w:uiPriority="64" w:unhideWhenUsed="0"/>
-    <w:lsdException w:name="Medium List 1 Accent 5" w:semiHidden="0" w:uiPriority="65" w:unhideWhenUsed="0"/>
-    <w:lsdException w:name="Medium List 2 Accent 5" w:semiHidden="0" w:uiPriority="66" w:unhideWhenUsed="0"/>
-    <w:lsdException w:name="Medium Grid 1 Accent 5" w:semiHidden="0" w:uiPriority="67" w:unhideWhenUsed="0"/>
-    <w:lsdException w:name="Medium Grid 2 Accent 5" w:semiHidden="0" w:uiPriority="68" w:unhideWhenUsed="0"/>
-    <w:lsdException w:name="Medium Grid 3 Accent 5" w:semiHidden="0" w:uiPriority="69" w:unhideWhenUsed="0"/>
-    <w:lsdException w:name="Dark List Accent 5" w:semiHidden="0" w:uiPriority="70" w:unhideWhenUsed="0"/>
-    <w:lsdException w:name="Colorful Shading Accent 5" w:semiHidden="0" w:uiPriority="71" w:unhideWhenUsed="0"/>
-    <w:lsdException w:name="Colorful List Accent 5" w:semiHidden="0" w:uiPriority="72" w:unhideWhenUsed="0"/>
-    <w:lsdException w:name="Colorful Grid Accent 5" w:semiHidden="0" w:uiPriority="73" w:unhideWhenUsed="0"/>
-    <w:lsdException w:name="Light Shading Accent 6" w:semiHidden="0" w:uiPriority="60" w:unhideWhenUsed="0"/>
-    <w:lsdException w:name="Light List Accent 6" w:semiHidden="0" w:uiPriority="61" w:unhideWhenUsed="0"/>
-    <w:lsdException w:name="Light Grid Accent 6" w:semiHidden="0" w:uiPriority="62" w:unhideWhenUsed="0"/>
-    <w:lsdException w:name="Medium Shading 1 Accent 6" w:semiHidden="0" w:uiPriority="63" w:unhideWhenUsed="0"/>
-    <w:lsdException w:name="Medium Shading 2 Accent 6" w:semiHidden="0" w:uiPriority="64" w:unhideWhenUsed="0"/>
-    <w:lsdException w:name="Medium List 1 Accent 6" w:semiHidden="0" w:uiPriority="65" w:unhideWhenUsed="0"/>
-    <w:lsdException w:name="Medium List 2 Accent 6" w:semiHidden="0" w:uiPriority="66" w:unhideWhenUsed="0"/>
-    <w:lsdException w:name="Medium Grid 1 Accent 6" w:semiHidden="0" w:uiPriority="67" w:unhideWhenUsed="0"/>
-    <w:lsdException w:name="Medium Grid 2 Accent 6" w:semiHidden="0" w:uiPriority="68" w:unhideWhenUsed="0"/>
-    <w:lsdException w:name="Medium Grid 3 Accent 6" w:semiHidden="0" w:uiPriority="69" w:unhideWhenUsed="0"/>
-    <w:lsdException w:name="Dark List Accent 6" w:semiHidden="0" w:uiPriority="70" w:unhideWhenUsed="0"/>
-    <w:lsdException w:name="Colorful Shading Accent 6" w:semiHidden="0" w:uiPriority="71" w:unhideWhenUsed="0"/>
-    <w:lsdException w:name="Colorful List Accent 6" w:semiHidden="0" w:uiPriority="72" w:unhideWhenUsed="0"/>
-    <w:lsdException w:name="Colorful Grid Accent 6" w:semiHidden="0" w:uiPriority="73" w:unhideWhenUsed="0"/>
-    <w:lsdException w:name="Subtle Emphasis" w:semiHidden="0" w:uiPriority="19" w:unhideWhenUsed="0" w:qFormat="1"/>
-    <w:lsdException w:name="Intense Emphasis" w:semiHidden="0" w:uiPriority="21" w:unhideWhenUsed="0" w:qFormat="1"/>
-    <w:lsdException w:name="Subtle Reference" w:semiHidden="0" w:uiPriority="31" w:unhideWhenUsed="0" w:qFormat="1"/>
-    <w:lsdException w:name="Intense Reference" w:semiHidden="0" w:uiPriority="32" w:unhideWhenUsed="0" w:qFormat="1"/>
-    <w:lsdException w:name="Book Title" w:semiHidden="0" w:uiPriority="33" w:unhideWhenUsed="0" w:qFormat="1"/>
-    <w:lsdException w:name="Bibliography" w:uiPriority="37"/>
-    <w:lsdException w:name="TOC Heading" w:uiPriority="39" w:qFormat="1"/>
+  <w:latentStyles w:defLockedState="0" w:defUIPriority="99" w:defSemiHidden="0" w:defUnhideWhenUsed="0" w:defQFormat="0" w:count="371">
+    <w:lsdException w:name="Normal" w:uiPriority="0" w:qFormat="1"/>
+    <w:lsdException w:name="heading 1" w:uiPriority="9" w:qFormat="1"/>
+    <w:lsdException w:name="heading 2" w:semiHidden="1" w:uiPriority="9" w:unhideWhenUsed="1" w:qFormat="1"/>
+    <w:lsdException w:name="heading 3" w:semiHidden="1" w:uiPriority="9" w:unhideWhenUsed="1" w:qFormat="1"/>
+    <w:lsdException w:name="heading 4" w:semiHidden="1" w:uiPriority="9" w:unhideWhenUsed="1" w:qFormat="1"/>
+    <w:lsdException w:name="heading 5" w:semiHidden="1" w:uiPriority="9" w:unhideWhenUsed="1" w:qFormat="1"/>
+    <w:lsdException w:name="heading 6" w:semiHidden="1" w:uiPriority="9" w:unhideWhenUsed="1" w:qFormat="1"/>
+    <w:lsdException w:name="heading 7" w:semiHidden="1" w:uiPriority="9" w:unhideWhenUsed="1" w:qFormat="1"/>
+    <w:lsdException w:name="heading 8" w:semiHidden="1" w:uiPriority="9" w:unhideWhenUsed="1" w:qFormat="1"/>
+    <w:lsdException w:name="heading 9" w:semiHidden="1" w:uiPriority="9" w:unhideWhenUsed="1" w:qFormat="1"/>
+    <w:lsdException w:name="index 1" w:semiHidden="1" w:unhideWhenUsed="1"/>
+    <w:lsdException w:name="index 2" w:semiHidden="1" w:unhideWhenUsed="1"/>
+    <w:lsdException w:name="index 3" w:semiHidden="1" w:unhideWhenUsed="1"/>
+    <w:lsdException w:name="index 4" w:semiHidden="1" w:unhideWhenUsed="1"/>
+    <w:lsdException w:name="index 5" w:semiHidden="1" w:unhideWhenUsed="1"/>
+    <w:lsdException w:name="index 6" w:semiHidden="1" w:unhideWhenUsed="1"/>
+    <w:lsdException w:name="index 7" w:semiHidden="1" w:unhideWhenUsed="1"/>
+    <w:lsdException w:name="index 8" w:semiHidden="1" w:unhideWhenUsed="1"/>
+    <w:lsdException w:name="index 9" w:semiHidden="1" w:unhideWhenUsed="1"/>
+    <w:lsdException w:name="toc 1" w:semiHidden="1" w:uiPriority="39" w:unhideWhenUsed="1"/>
+    <w:lsdException w:name="toc 2" w:semiHidden="1" w:uiPriority="39" w:unhideWhenUsed="1"/>
+    <w:lsdException w:name="toc 3" w:semiHidden="1" w:uiPriority="39" w:unhideWhenUsed="1"/>
+    <w:lsdException w:name="toc 4" w:semiHidden="1" w:uiPriority="39" w:unhideWhenUsed="1"/>
+    <w:lsdException w:name="toc 5" w:semiHidden="1" w:uiPriority="39" w:unhideWhenUsed="1"/>
+    <w:lsdException w:name="toc 6" w:semiHidden="1" w:uiPriority="39" w:unhideWhenUsed="1"/>
+    <w:lsdException w:name="toc 7" w:semiHidden="1" w:uiPriority="39" w:unhideWhenUsed="1"/>
+    <w:lsdException w:name="toc 8" w:semiHidden="1" w:uiPriority="39" w:unhideWhenUsed="1"/>
+    <w:lsdException w:name="toc 9" w:semiHidden="1" w:uiPriority="39" w:unhideWhenUsed="1"/>
+    <w:lsdException w:name="Normal Indent" w:semiHidden="1" w:unhideWhenUsed="1"/>
+    <w:lsdException w:name="footnote text" w:semiHidden="1" w:unhideWhenUsed="1"/>
+    <w:lsdException w:name="annotation text" w:semiHidden="1" w:unhideWhenUsed="1"/>
+    <w:lsdException w:name="header" w:semiHidden="1" w:unhideWhenUsed="1"/>
+    <w:lsdException w:name="footer" w:semiHidden="1" w:unhideWhenUsed="1"/>
+    <w:lsdException w:name="index heading" w:semiHidden="1" w:unhideWhenUsed="1"/>
+    <w:lsdException w:name="caption" w:semiHidden="1" w:uiPriority="35" w:unhideWhenUsed="1" w:qFormat="1"/>
+    <w:lsdException w:name="table of figures" w:semiHidden="1" w:unhideWhenUsed="1"/>
+    <w:lsdException w:name="envelope address" w:semiHidden="1" w:unhideWhenUsed="1"/>
+    <w:lsdException w:name="envelope return" w:semiHidden="1" w:unhideWhenUsed="1"/>
+    <w:lsdException w:name="footnote reference" w:semiHidden="1" w:unhideWhenUsed="1"/>
+    <w:lsdException w:name="annotation reference" w:semiHidden="1" w:unhideWhenUsed="1"/>
+    <w:lsdException w:name="line number" w:semiHidden="1" w:unhideWhenUsed="1"/>
+    <w:lsdException w:name="page number" w:semiHidden="1" w:unhideWhenUsed="1"/>
+    <w:lsdException w:name="endnote reference" w:semiHidden="1" w:unhideWhenUsed="1"/>
+    <w:lsdException w:name="endnote text" w:semiHidden="1" w:unhideWhenUsed="1"/>
+    <w:lsdException w:name="table of authorities" w:semiHidden="1" w:unhideWhenUsed="1"/>
+    <w:lsdException w:name="macro" w:semiHidden="1" w:unhideWhenUsed="1"/>
+    <w:lsdException w:name="toa heading" w:semiHidden="1" w:unhideWhenUsed="1"/>
+    <w:lsdException w:name="List" w:semiHidden="1" w:unhideWhenUsed="1"/>
+    <w:lsdException w:name="List Bullet" w:semiHidden="1" w:unhideWhenUsed="1"/>
+    <w:lsdException w:name="List Number" w:semiHidden="1" w:unhideWhenUsed="1"/>
+    <w:lsdException w:name="List 2" w:semiHidden="1" w:unhideWhenUsed="1"/>
+    <w:lsdException w:name="List 3" w:semiHidden="1" w:unhideWhenUsed="1"/>
+    <w:lsdException w:name="List 4" w:semiHidden="1" w:unhideWhenUsed="1"/>
+    <w:lsdException w:name="List 5" w:semiHidden="1" w:unhideWhenUsed="1"/>
+    <w:lsdException w:name="List Bullet 2" w:semiHidden="1" w:unhideWhenUsed="1"/>
+    <w:lsdException w:name="List Bullet 3" w:semiHidden="1" w:unhideWhenUsed="1"/>
+    <w:lsdException w:name="List Bullet 4" w:semiHidden="1" w:unhideWhenUsed="1"/>
+    <w:lsdException w:name="List Bullet 5" w:semiHidden="1" w:unhideWhenUsed="1"/>
+    <w:lsdException w:name="List Number 2" w:semiHidden="1" w:unhideWhenUsed="1"/>
+    <w:lsdException w:name="List Number 3" w:semiHidden="1" w:unhideWhenUsed="1"/>
+    <w:lsdException w:name="List Number 4" w:semiHidden="1" w:unhideWhenUsed="1"/>
+    <w:lsdException w:name="List Number 5" w:semiHidden="1" w:unhideWhenUsed="1"/>
+    <w:lsdException w:name="Title" w:uiPriority="10" w:qFormat="1"/>
+    <w:lsdException w:name="Closing" w:semiHidden="1" w:unhideWhenUsed="1"/>
+    <w:lsdException w:name="Signature" w:semiHidden="1" w:unhideWhenUsed="1"/>
+    <w:lsdException w:name="Default Paragraph Font" w:semiHidden="1" w:uiPriority="1" w:unhideWhenUsed="1"/>
+    <w:lsdException w:name="Body Text" w:semiHidden="1" w:unhideWhenUsed="1"/>
+    <w:lsdException w:name="Body Text Indent" w:semiHidden="1" w:unhideWhenUsed="1"/>
+    <w:lsdException w:name="List Continue" w:semiHidden="1" w:unhideWhenUsed="1"/>
+    <w:lsdException w:name="List Continue 2" w:semiHidden="1" w:unhideWhenUsed="1"/>
+    <w:lsdException w:name="List Continue 3" w:semiHidden="1" w:unhideWhenUsed="1"/>
+    <w:lsdException w:name="List Continue 4" w:semiHidden="1" w:unhideWhenUsed="1"/>
+    <w:lsdException w:name="List Continue 5" w:semiHidden="1" w:unhideWhenUsed="1"/>
+    <w:lsdException w:name="Message Header" w:semiHidden="1" w:unhideWhenUsed="1"/>
+    <w:lsdException w:name="Subtitle" w:uiPriority="11" w:qFormat="1"/>
+    <w:lsdException w:name="Salutation" w:semiHidden="1" w:unhideWhenUsed="1"/>
+    <w:lsdException w:name="Date" w:semiHidden="1" w:unhideWhenUsed="1"/>
+    <w:lsdException w:name="Body Text First Indent" w:semiHidden="1" w:unhideWhenUsed="1"/>
+    <w:lsdException w:name="Body Text First Indent 2" w:semiHidden="1" w:unhideWhenUsed="1"/>
+    <w:lsdException w:name="Note Heading" w:semiHidden="1" w:unhideWhenUsed="1"/>
+    <w:lsdException w:name="Body Text 2" w:semiHidden="1" w:unhideWhenUsed="1"/>
+    <w:lsdException w:name="Body Text 3" w:semiHidden="1" w:unhideWhenUsed="1"/>
+    <w:lsdException w:name="Body Text Indent 2" w:semiHidden="1" w:unhideWhenUsed="1"/>
+    <w:lsdException w:name="Body Text Indent 3" w:semiHidden="1" w:unhideWhenUsed="1"/>
+    <w:lsdException w:name="Block Text" w:semiHidden="1" w:unhideWhenUsed="1"/>
+    <w:lsdException w:name="Hyperlink" w:semiHidden="1" w:unhideWhenUsed="1"/>
+    <w:lsdException w:name="FollowedHyperlink" w:semiHidden="1" w:unhideWhenUsed="1"/>
+    <w:lsdException w:name="Strong" w:uiPriority="22" w:qFormat="1"/>
+    <w:lsdException w:name="Emphasis" w:uiPriority="20" w:qFormat="1"/>
+    <w:lsdException w:name="Document Map" w:semiHidden="1" w:unhideWhenUsed="1"/>
+    <w:lsdException w:name="Plain Text" w:semiHidden="1" w:unhideWhenUsed="1"/>
+    <w:lsdException w:name="E-mail Signature" w:semiHidden="1" w:unhideWhenUsed="1"/>
+    <w:lsdException w:name="HTML Top of Form" w:semiHidden="1" w:unhideWhenUsed="1"/>
+    <w:lsdException w:name="HTML Bottom of Form" w:semiHidden="1" w:unhideWhenUsed="1"/>
+    <w:lsdException w:name="Normal (Web)" w:semiHidden="1" w:unhideWhenUsed="1"/>
+    <w:lsdException w:name="HTML Acronym" w:semiHidden="1" w:unhideWhenUsed="1"/>
+    <w:lsdException w:name="HTML Address" w:semiHidden="1" w:unhideWhenUsed="1"/>
+    <w:lsdException w:name="HTML Cite" w:semiHidden="1" w:unhideWhenUsed="1"/>
+    <w:lsdException w:name="HTML Code" w:semiHidden="1" w:unhideWhenUsed="1"/>
+    <w:lsdException w:name="HTML Definition" w:semiHidden="1" w:unhideWhenUsed="1"/>
+    <w:lsdException w:name="HTML Keyboard" w:semiHidden="1" w:unhideWhenUsed="1"/>
+    <w:lsdException w:name="HTML Preformatted" w:semiHidden="1" w:unhideWhenUsed="1"/>
+    <w:lsdException w:name="HTML Sample" w:semiHidden="1" w:unhideWhenUsed="1"/>
+    <w:lsdException w:name="HTML Typewriter" w:semiHidden="1" w:unhideWhenUsed="1"/>
+    <w:lsdException w:name="HTML Variable" w:semiHidden="1" w:unhideWhenUsed="1"/>
+    <w:lsdException w:name="Normal Table" w:semiHidden="1" w:unhideWhenUsed="1"/>
+    <w:lsdException w:name="annotation subject" w:semiHidden="1" w:unhideWhenUsed="1"/>
+    <w:lsdException w:name="No List" w:semiHidden="1" w:unhideWhenUsed="1"/>
+    <w:lsdException w:name="Outline List 1" w:semiHidden="1" w:unhideWhenUsed="1"/>
+    <w:lsdException w:name="Outline List 2" w:semiHidden="1" w:unhideWhenUsed="1"/>
+    <w:lsdException w:name="Outline List 3" w:semiHidden="1" w:unhideWhenUsed="1"/>
+    <w:lsdException w:name="Table Simple 1" w:semiHidden="1" w:unhideWhenUsed="1"/>
+    <w:lsdException w:name="Table Simple 2" w:semiHidden="1" w:unhideWhenUsed="1"/>
+    <w:lsdException w:name="Table Simple 3" w:semiHidden="1" w:unhideWhenUsed="1"/>
+    <w:lsdException w:name="Table Classic 1" w:semiHidden="1" w:unhideWhenUsed="1"/>
+    <w:lsdException w:name="Table Classic 2" w:semiHidden="1" w:unhideWhenUsed="1"/>
+    <w:lsdException w:name="Table Classic 3" w:semiHidden="1" w:unhideWhenUsed="1"/>
+    <w:lsdException w:name="Table Classic 4" w:semiHidden="1" w:unhideWhenUsed="1"/>
+    <w:lsdException w:name="Table Colorful 1" w:semiHidden="1" w:unhideWhenUsed="1"/>
+    <w:lsdException w:name="Table Colorful 2" w:semiHidden="1" w:unhideWhenUsed="1"/>
+    <w:lsdException w:name="Table Colorful 3" w:semiHidden="1" w:unhideWhenUsed="1"/>
+    <w:lsdException w:name="Table Columns 1" w:semiHidden="1" w:unhideWhenUsed="1"/>
+    <w:lsdException w:name="Table Columns 2" w:semiHidden="1" w:unhideWhenUsed="1"/>
+    <w:lsdException w:name="Table Columns 3" w:semiHidden="1" w:unhideWhenUsed="1"/>
+    <w:lsdException w:name="Table Columns 4" w:semiHidden="1" w:unhideWhenUsed="1"/>
+    <w:lsdException w:name="Table Columns 5" w:semiHidden="1" w:unhideWhenUsed="1"/>
+    <w:lsdException w:name="Table Grid 1" w:semiHidden="1" w:unhideWhenUsed="1"/>
+    <w:lsdException w:name="Table Grid 2" w:semiHidden="1" w:unhideWhenUsed="1"/>
+    <w:lsdException w:name="Table Grid 3" w:semiHidden="1" w:unhideWhenUsed="1"/>
+    <w:lsdException w:name="Table Grid 4" w:semiHidden="1" w:unhideWhenUsed="1"/>
+    <w:lsdException w:name="Table Grid 5" w:semiHidden="1" w:unhideWhenUsed="1"/>
+    <w:lsdException w:name="Table Grid 6" w:semiHidden="1" w:unhideWhenUsed="1"/>
+    <w:lsdException w:name="Table Grid 7" w:semiHidden="1" w:unhideWhenUsed="1"/>
+    <w:lsdException w:name="Table Grid 8" w:semiHidden="1" w:unhideWhenUsed="1"/>
+    <w:lsdException w:name="Table List 1" w:semiHidden="1" w:unhideWhenUsed="1"/>
+    <w:lsdException w:name="Table List 2" w:semiHidden="1" w:unhideWhenUsed="1"/>
+    <w:lsdException w:name="Table List 3" w:semiHidden="1" w:unhideWhenUsed="1"/>
+    <w:lsdException w:name="Table List 4" w:semiHidden="1" w:unhideWhenUsed="1"/>
+    <w:lsdException w:name="Table List 5" w:semiHidden="1" w:unhideWhenUsed="1"/>
+    <w:lsdException w:name="Table List 6" w:semiHidden="1" w:unhideWhenUsed="1"/>
+    <w:lsdException w:name="Table List 7" w:semiHidden="1" w:unhideWhenUsed="1"/>
+    <w:lsdException w:name="Table List 8" w:semiHidden="1" w:unhideWhenUsed="1"/>
+    <w:lsdException w:name="Table 3D effects 1" w:semiHidden="1" w:unhideWhenUsed="1"/>
+    <w:lsdException w:name="Table 3D effects 2" w:semiHidden="1" w:unhideWhenUsed="1"/>
+    <w:lsdException w:name="Table 3D effects 3" w:semiHidden="1" w:unhideWhenUsed="1"/>
+    <w:lsdException w:name="Table Contemporary" w:semiHidden="1" w:unhideWhenUsed="1"/>
+    <w:lsdException w:name="Table Elegant" w:semiHidden="1" w:unhideWhenUsed="1"/>
+    <w:lsdException w:name="Table Professional" w:semiHidden="1" w:unhideWhenUsed="1"/>
+    <w:lsdException w:name="Table Subtle 1" w:semiHidden="1" w:unhideWhenUsed="1"/>
+    <w:lsdException w:name="Table Subtle 2" w:semiHidden="1" w:unhideWhenUsed="1"/>
+    <w:lsdException w:name="Table Web 1" w:semiHidden="1" w:unhideWhenUsed="1"/>
+    <w:lsdException w:name="Table Web 2" w:semiHidden="1" w:unhideWhenUsed="1"/>
+    <w:lsdException w:name="Table Web 3" w:semiHidden="1" w:unhideWhenUsed="1"/>
+    <w:lsdException w:name="Balloon Text" w:semiHidden="1" w:unhideWhenUsed="1"/>
+    <w:lsdException w:name="Table Grid" w:uiPriority="59"/>
+    <w:lsdException w:name="Table Theme" w:semiHidden="1" w:unhideWhenUsed="1"/>
+    <w:lsdException w:name="Placeholder Text" w:semiHidden="1"/>
+    <w:lsdException w:name="No Spacing" w:uiPriority="1" w:qFormat="1"/>
+    <w:lsdException w:name="Light Shading" w:uiPriority="60"/>
+    <w:lsdException w:name="Light List" w:uiPriority="61"/>
+    <w:lsdException w:name="Light Grid" w:uiPriority="62"/>
+    <w:lsdException w:name="Medium Shading 1" w:uiPriority="63"/>
+    <w:lsdException w:name="Medium Shading 2" w:uiPriority="64"/>
+    <w:lsdException w:name="Medium List 1" w:uiPriority="65"/>
+    <w:lsdException w:name="Medium List 2" w:uiPriority="66"/>
+    <w:lsdException w:name="Medium Grid 1" w:uiPriority="67"/>
+    <w:lsdException w:name="Medium Grid 2" w:uiPriority="68"/>
+    <w:lsdException w:name="Medium Grid 3" w:uiPriority="69"/>
+    <w:lsdException w:name="Dark List" w:uiPriority="70"/>
+    <w:lsdException w:name="Colorful Shading" w:uiPriority="71"/>
+    <w:lsdException w:name="Colorful List" w:uiPriority="72"/>
+    <w:lsdException w:name="Colorful Grid" w:uiPriority="73"/>
+    <w:lsdException w:name="Light Shading Accent 1" w:uiPriority="60"/>
+    <w:lsdException w:name="Light List Accent 1" w:uiPriority="61"/>
+    <w:lsdException w:name="Light Grid Accent 1" w:uiPriority="62"/>
+    <w:lsdException w:name="Medium Shading 1 Accent 1" w:uiPriority="63"/>
+    <w:lsdException w:name="Medium Shading 2 Accent 1" w:uiPriority="64"/>
+    <w:lsdException w:name="Medium List 1 Accent 1" w:uiPriority="65"/>
+    <w:lsdException w:name="Revision" w:semiHidden="1"/>
+    <w:lsdException w:name="List Paragraph" w:uiPriority="34" w:qFormat="1"/>
+    <w:lsdException w:name="Quote" w:uiPriority="29" w:qFormat="1"/>
+    <w:lsdException w:name="Intense Quote" w:uiPriority="30" w:qFormat="1"/>
+    <w:lsdException w:name="Medium List 2 Accent 1" w:uiPriority="66"/>
+    <w:lsdException w:name="Medium Grid 1 Accent 1" w:uiPriority="67"/>
+    <w:lsdException w:name="Medium Grid 2 Accent 1" w:uiPriority="68"/>
+    <w:lsdException w:name="Medium Grid 3 Accent 1" w:uiPriority="69"/>
+    <w:lsdException w:name="Dark List Accent 1" w:uiPriority="70"/>
+    <w:lsdException w:name="Colorful Shading Accent 1" w:uiPriority="71"/>
+    <w:lsdException w:name="Colorful List Accent 1" w:uiPriority="72"/>
+    <w:lsdException w:name="Colorful Grid Accent 1" w:uiPriority="73"/>
+    <w:lsdException w:name="Light Shading Accent 2" w:uiPriority="60"/>
+    <w:lsdException w:name="Light List Accent 2" w:uiPriority="61"/>
+    <w:lsdException w:name="Light Grid Accent 2" w:uiPriority="62"/>
+    <w:lsdException w:name="Medium Shading 1 Accent 2" w:uiPriority="63"/>
+    <w:lsdException w:name="Medium Shading 2 Accent 2" w:uiPriority="64"/>
+    <w:lsdException w:name="Medium List 1 Accent 2" w:uiPriority="65"/>
+    <w:lsdException w:name="Medium List 2 Accent 2" w:uiPriority="66"/>
+    <w:lsdException w:name="Medium Grid 1 Accent 2" w:uiPriority="67"/>
+    <w:lsdException w:name="Medium Grid 2 Accent 2" w:uiPriority="68"/>
+    <w:lsdException w:name="Medium Grid 3 Accent 2" w:uiPriority="69"/>
+    <w:lsdException w:name="Dark List Accent 2" w:uiPriority="70"/>
+    <w:lsdException w:name="Colorful Shading Accent 2" w:uiPriority="71"/>
+    <w:lsdException w:name="Colorful List Accent 2" w:uiPriority="72"/>
+    <w:lsdException w:name="Colorful Grid Accent 2" w:uiPriority="73"/>
+    <w:lsdException w:name="Light Shading Accent 3" w:uiPriority="60"/>
+    <w:lsdException w:name="Light List Accent 3" w:uiPriority="61"/>
+    <w:lsdException w:name="Light Grid Accent 3" w:uiPriority="62"/>
+    <w:lsdException w:name="Medium Shading 1 Accent 3" w:uiPriority="63"/>
+    <w:lsdException w:name="Medium Shading 2 Accent 3" w:uiPriority="64"/>
+    <w:lsdException w:name="Medium List 1 Accent 3" w:uiPriority="65"/>
+    <w:lsdException w:name="Medium List 2 Accent 3" w:uiPriority="66"/>
+    <w:lsdException w:name="Medium Grid 1 Accent 3" w:uiPriority="67"/>
+    <w:lsdException w:name="Medium Grid 2 Accent 3" w:uiPriority="68"/>
+    <w:lsdException w:name="Medium Grid 3 Accent 3" w:uiPriority="69"/>
+    <w:lsdException w:name="Dark List Accent 3" w:uiPriority="70"/>
+    <w:lsdException w:name="Colorful Shading Accent 3" w:uiPriority="71"/>
+    <w:lsdException w:name="Colorful List Accent 3" w:uiPriority="72"/>
+    <w:lsdException w:name="Colorful Grid Accent 3" w:uiPriority="73"/>
+    <w:lsdException w:name="Light Shading Accent 4" w:uiPriority="60"/>
+    <w:lsdException w:name="Light List Accent 4" w:uiPriority="61"/>
+    <w:lsdException w:name="Light Grid Accent 4" w:uiPriority="62"/>
+    <w:lsdException w:name="Medium Shading 1 Accent 4" w:uiPriority="63"/>
+    <w:lsdException w:name="Medium Shading 2 Accent 4" w:uiPriority="64"/>
+    <w:lsdException w:name="Medium List 1 Accent 4" w:uiPriority="65"/>
+    <w:lsdException w:name="Medium List 2 Accent 4" w:uiPriority="66"/>
+    <w:lsdException w:name="Medium Grid 1 Accent 4" w:uiPriority="67"/>
+    <w:lsdException w:name="Medium Grid 2 Accent 4" w:uiPriority="68"/>
+    <w:lsdException w:name="Medium Grid 3 Accent 4" w:uiPriority="69"/>
+    <w:lsdException w:name="Dark List Accent 4" w:uiPriority="70"/>
+    <w:lsdException w:name="Colorful Shading Accent 4" w:uiPriority="71"/>
+    <w:lsdException w:name="Colorful List Accent 4" w:uiPriority="72"/>
+    <w:lsdException w:name="Colorful Grid Accent 4" w:uiPriority="73"/>
+    <w:lsdException w:name="Light Shading Accent 5" w:uiPriority="60"/>
+    <w:lsdException w:name="Light List Accent 5" w:uiPriority="61"/>
+    <w:lsdException w:name="Light Grid Accent 5" w:uiPriority="62"/>
+    <w:lsdException w:name="Medium Shading 1 Accent 5" w:uiPriority="63"/>
+    <w:lsdException w:name="Medium Shading 2 Accent 5" w:uiPriority="64"/>
+    <w:lsdException w:name="Medium List 1 Accent 5" w:uiPriority="65"/>
+    <w:lsdException w:name="Medium List 2 Accent 5" w:uiPriority="66"/>
+    <w:lsdException w:name="Medium Grid 1 Accent 5" w:uiPriority="67"/>
+    <w:lsdException w:name="Medium Grid 2 Accent 5" w:uiPriority="68"/>
+    <w:lsdException w:name="Medium Grid 3 Accent 5" w:uiPriority="69"/>
+    <w:lsdException w:name="Dark List Accent 5" w:uiPriority="70"/>
+    <w:lsdException w:name="Colorful Shading Accent 5" w:uiPriority="71"/>
+    <w:lsdException w:name="Colorful List Accent 5" w:uiPriority="72"/>
+    <w:lsdException w:name="Colorful Grid Accent 5" w:uiPriority="73"/>
+    <w:lsdException w:name="Light Shading Accent 6" w:uiPriority="60"/>
+    <w:lsdException w:name="Light List Accent 6" w:uiPriority="61"/>
+    <w:lsdException w:name="Light Grid Accent 6" w:uiPriority="62"/>
+    <w:lsdException w:name="Medium Shading 1 Accent 6" w:uiPriority="63"/>
+    <w:lsdException w:name="Medium Shading 2 Accent 6" w:uiPriority="64"/>
+    <w:lsdException w:name="Medium List 1 Accent 6" w:uiPriority="65"/>
+    <w:lsdException w:name="Medium List 2 Accent 6" w:uiPriority="66"/>
+    <w:lsdException w:name="Medium Grid 1 Accent 6" w:uiPriority="67"/>
+    <w:lsdException w:name="Medium Grid 2 Accent 6" w:uiPriority="68"/>
+    <w:lsdException w:name="Medium Grid 3 Accent 6" w:uiPriority="69"/>
+    <w:lsdException w:name="Dark List Accent 6" w:uiPriority="70"/>
+    <w:lsdException w:name="Colorful Shading Accent 6" w:uiPriority="71"/>
+    <w:lsdException w:name="Colorful List Accent 6" w:uiPriority="72"/>
+    <w:lsdException w:name="Colorful Grid Accent 6" w:uiPriority="73"/>
+    <w:lsdException w:name="Subtle Emphasis" w:uiPriority="19" w:qFormat="1"/>
+    <w:lsdException w:name="Intense Emphasis" w:uiPriority="21" w:qFormat="1"/>
+    <w:lsdException w:name="Subtle Reference" w:uiPriority="31" w:qFormat="1"/>
+    <w:lsdException w:name="Intense Reference" w:uiPriority="32" w:qFormat="1"/>
+    <w:lsdException w:name="Book Title" w:uiPriority="33" w:qFormat="1"/>
+    <w:lsdException w:name="Bibliography" w:semiHidden="1" w:uiPriority="37" w:unhideWhenUsed="1"/>
+    <w:lsdException w:name="TOC Heading" w:semiHidden="1" w:uiPriority="39" w:unhideWhenUsed="1" w:qFormat="1"/>
+    <w:lsdException w:name="Plain Table 1" w:uiPriority="41"/>
+    <w:lsdException w:name="Plain Table 2" w:uiPriority="42"/>
+    <w:lsdException w:name="Plain Table 3" w:uiPriority="43"/>
+    <w:lsdException w:name="Plain Table 4" w:uiPriority="44"/>
+    <w:lsdException w:name="Plain Table 5" w:uiPriority="45"/>
+    <w:lsdException w:name="Grid Table Light" w:uiPriority="40"/>
+    <w:lsdException w:name="Grid Table 1 Light" w:uiPriority="46"/>
+    <w:lsdException w:name="Grid Table 2" w:uiPriority="47"/>
+    <w:lsdException w:name="Grid Table 3" w:uiPriority="48"/>
+    <w:lsdException w:name="Grid Table 4" w:uiPriority="49"/>
+    <w:lsdException w:name="Grid Table 5 Dark" w:uiPriority="50"/>
+    <w:lsdException w:name="Grid Table 6 Colorful" w:uiPriority="51"/>
+    <w:lsdException w:name="Grid Table 7 Colorful" w:uiPriority="52"/>
+    <w:lsdException w:name="Grid Table 1 Light Accent 1" w:uiPriority="46"/>
+    <w:lsdException w:name="Grid Table 2 Accent 1" w:uiPriority="47"/>
+    <w:lsdException w:name="Grid Table 3 Accent 1" w:uiPriority="48"/>
+    <w:lsdException w:name="Grid Table 4 Accent 1" w:uiPriority="49"/>
+    <w:lsdException w:name="Grid Table 5 Dark Accent 1" w:uiPriority="50"/>
+    <w:lsdException w:name="Grid Table 6 Colorful Accent 1" w:uiPriority="51"/>
+    <w:lsdException w:name="Grid Table 7 Colorful Accent 1" w:uiPriority="52"/>
+    <w:lsdException w:name="Grid Table 1 Light Accent 2" w:uiPriority="46"/>
+    <w:lsdException w:name="Grid Table 2 Accent 2" w:uiPriority="47"/>
+    <w:lsdException w:name="Grid Table 3 Accent 2" w:uiPriority="48"/>
+    <w:lsdException w:name="Grid Table 4 Accent 2" w:uiPriority="49"/>
+    <w:lsdException w:name="Grid Table 5 Dark Accent 2" w:uiPriority="50"/>
+    <w:lsdException w:name="Grid Table 6 Colorful Accent 2" w:uiPriority="51"/>
+    <w:lsdException w:name="Grid Table 7 Colorful Accent 2" w:uiPriority="52"/>
+    <w:lsdException w:name="Grid Table 1 Light Accent 3" w:uiPriority="46"/>
+    <w:lsdException w:name="Grid Table 2 Accent 3" w:uiPriority="47"/>
+    <w:lsdException w:name="Grid Table 3 Accent 3" w:uiPriority="48"/>
+    <w:lsdException w:name="Grid Table 4 Accent 3" w:uiPriority="49"/>
+    <w:lsdException w:name="Grid Table 5 Dark Accent 3" w:uiPriority="50"/>
+    <w:lsdException w:name="Grid Table 6 Colorful Accent 3" w:uiPriority="51"/>
+    <w:lsdException w:name="Grid Table 7 Colorful Accent 3" w:uiPriority="52"/>
+    <w:lsdException w:name="Grid Table 1 Light Accent 4" w:uiPriority="46"/>
+    <w:lsdException w:name="Grid Table 2 Accent 4" w:uiPriority="47"/>
+    <w:lsdException w:name="Grid Table 3 Accent 4" w:uiPriority="48"/>
+    <w:lsdException w:name="Grid Table 4 Accent 4" w:uiPriority="49"/>
+    <w:lsdException w:name="Grid Table 5 Dark Accent 4" w:uiPriority="50"/>
+    <w:lsdException w:name="Grid Table 6 Colorful Accent 4" w:uiPriority="51"/>
+    <w:lsdException w:name="Grid Table 7 Colorful Accent 4" w:uiPriority="52"/>
+    <w:lsdException w:name="Grid Table 1 Light Accent 5" w:uiPriority="46"/>
+    <w:lsdException w:name="Grid Table 2 Accent 5" w:uiPriority="47"/>
+    <w:lsdException w:name="Grid Table 3 Accent 5" w:uiPriority="48"/>
+    <w:lsdException w:name="Grid Table 4 Accent 5" w:uiPriority="49"/>
+    <w:lsdException w:name="Grid Table 5 Dark Accent 5" w:uiPriority="50"/>
+    <w:lsdException w:name="Grid Table 6 Colorful Accent 5" w:uiPriority="51"/>
+    <w:lsdException w:name="Grid Table 7 Colorful Accent 5" w:uiPriority="52"/>
+    <w:lsdException w:name="Grid Table 1 Light Accent 6" w:uiPriority="46"/>
+    <w:lsdException w:name="Grid Table 2 Accent 6" w:uiPriority="47"/>
+    <w:lsdException w:name="Grid Table 3 Accent 6" w:uiPriority="48"/>
+    <w:lsdException w:name="Grid Table 4 Accent 6" w:uiPriority="49"/>
+    <w:lsdException w:name="Grid Table 5 Dark Accent 6" w:uiPriority="50"/>
+    <w:lsdException w:name="Grid Table 6 Colorful Accent 6" w:uiPriority="51"/>
+    <w:lsdException w:name="Grid Table 7 Colorful Accent 6" w:uiPriority="52"/>
+    <w:lsdException w:name="List Table 1 Light" w:uiPriority="46"/>
+    <w:lsdException w:name="List Table 2" w:uiPriority="47"/>
+    <w:lsdException w:name="List Table 3" w:uiPriority="48"/>
+    <w:lsdException w:name="List Table 4" w:uiPriority="49"/>
+    <w:lsdException w:name="List Table 5 Dark" w:uiPriority="50"/>
+    <w:lsdException w:name="List Table 6 Colorful" w:uiPriority="51"/>
+    <w:lsdException w:name="List Table 7 Colorful" w:uiPriority="52"/>
+    <w:lsdException w:name="List Table 1 Light Accent 1" w:uiPriority="46"/>
+    <w:lsdException w:name="List Table 2 Accent 1" w:uiPriority="47"/>
+    <w:lsdException w:name="List Table 3 Accent 1" w:uiPriority="48"/>
+    <w:lsdException w:name="List Table 4 Accent 1" w:uiPriority="49"/>
+    <w:lsdException w:name="List Table 5 Dark Accent 1" w:uiPriority="50"/>
+    <w:lsdException w:name="List Table 6 Colorful Accent 1" w:uiPriority="51"/>
+    <w:lsdException w:name="List Table 7 Colorful Accent 1" w:uiPriority="52"/>
+    <w:lsdException w:name="List Table 1 Light Accent 2" w:uiPriority="46"/>
+    <w:lsdException w:name="List Table 2 Accent 2" w:uiPriority="47"/>
+    <w:lsdException w:name="List Table 3 Accent 2" w:uiPriority="48"/>
+    <w:lsdException w:name="List Table 4 Accent 2" w:uiPriority="49"/>
+    <w:lsdException w:name="List Table 5 Dark Accent 2" w:uiPriority="50"/>
+    <w:lsdException w:name="List Table 6 Colorful Accent 2" w:uiPriority="51"/>
+    <w:lsdException w:name="List Table 7 Colorful Accent 2" w:uiPriority="52"/>
+    <w:lsdException w:name="List Table 1 Light Accent 3" w:uiPriority="46"/>
+    <w:lsdException w:name="List Table 2 Accent 3" w:uiPriority="47"/>
+    <w:lsdException w:name="List Table 3 Accent 3" w:uiPriority="48"/>
+    <w:lsdException w:name="List Table 4 Accent 3" w:uiPriority="49"/>
+    <w:lsdException w:name="List Table 5 Dark Accent 3" w:uiPriority="50"/>
+    <w:lsdException w:name="List Table 6 Colorful Accent 3" w:uiPriority="51"/>
+    <w:lsdException w:name="List Table 7 Colorful Accent 3" w:uiPriority="52"/>
+    <w:lsdException w:name="List Table 1 Light Accent 4" w:uiPriority="46"/>
+    <w:lsdException w:name="List Table 2 Accent 4" w:uiPriority="47"/>
+    <w:lsdException w:name="List Table 3 Accent 4" w:uiPriority="48"/>
+    <w:lsdException w:name="List Table 4 Accent 4" w:uiPriority="49"/>
+    <w:lsdException w:name="List Table 5 Dark Accent 4" w:uiPriority="50"/>
+    <w:lsdException w:name="List Table 6 Colorful Accent 4" w:uiPriority="51"/>
+    <w:lsdException w:name="List Table 7 Colorful Accent 4" w:uiPriority="52"/>
+    <w:lsdException w:name="List Table 1 Light Accent 5" w:uiPriority="46"/>
+    <w:lsdException w:name="List Table 2 Accent 5" w:uiPriority="47"/>
+    <w:lsdException w:name="List Table 3 Accent 5" w:uiPriority="48"/>
+    <w:lsdException w:name="List Table 4 Accent 5" w:uiPriority="49"/>
+    <w:lsdException w:name="List Table 5 Dark Accent 5" w:uiPriority="50"/>
+    <w:lsdException w:name="List Table 6 Colorful Accent 5" w:uiPriority="51"/>
+    <w:lsdException w:name="List Table 7 Colorful Accent 5" w:uiPriority="52"/>
+    <w:lsdException w:name="List Table 1 Light Accent 6" w:uiPriority="46"/>
+    <w:lsdException w:name="List Table 2 Accent 6" w:uiPriority="47"/>
+    <w:lsdException w:name="List Table 3 Accent 6" w:uiPriority="48"/>
+    <w:lsdException w:name="List Table 4 Accent 6" w:uiPriority="49"/>
+    <w:lsdException w:name="List Table 5 Dark Accent 6" w:uiPriority="50"/>
+    <w:lsdException w:name="List Table 6 Colorful Accent 6" w:uiPriority="51"/>
+    <w:lsdException w:name="List Table 7 Colorful Accent 6" w:uiPriority="52"/>
   </w:latentStyles>
   <w:style w:type="paragraph" w:default="1" w:styleId="Normal">
     <w:name w:val="Normal"/>
     <w:qFormat/>
     <w:rsid w:val="000328A2"/>
-  </w:style>
-  <w:style w:type="character" w:default="1" w:styleId="Fuentedeprrafopredeter">
-    <w:name w:val="Default Paragraph Font"/>
-    <w:uiPriority w:val="1"/>
-    <w:semiHidden/>
-    <w:unhideWhenUsed/>
-  </w:style>
-  <w:style w:type="table" w:default="1" w:styleId="Tablanormal">
-    <w:name w:val="Normal Table"/>
-    <w:uiPriority w:val="99"/>
-    <w:semiHidden/>
-    <w:unhideWhenUsed/>
-    <w:qFormat/>
-    <w:tblPr>
-      <w:tblInd w:w="0" w:type="dxa"/>
-      <w:tblCellMar>
-        <w:top w:w="0" w:type="dxa"/>
-        <w:left w:w="108" w:type="dxa"/>
-        <w:bottom w:w="0" w:type="dxa"/>
-        <w:right w:w="108" w:type="dxa"/>
-      </w:tblCellMar>
-    </w:tblPr>
-  </w:style>
-  <w:style w:type="numbering" w:default="1" w:styleId="Sinlista">
-    <w:name w:val="No List"/>
-    <w:uiPriority w:val="99"/>
-    <w:semiHidden/>
-    <w:unhideWhenUsed/>
-  </w:style>
-</w:styles>
-</file>
-
-<file path=word/stylesWithEffects.xml><?xml version="1.0" encoding="utf-8"?>
-<w:styles xmlns:wpc="http://schemas.microsoft.com/office/word/2010/wordprocessingCanvas" xmlns:mc="http://schemas.openxmlformats.org/markup-compatibility/2006" xmlns:o="urn:schemas-microsoft-com:office:office" xmlns:r="http://schemas.openxmlformats.org/officeDocument/2006/relationships" xmlns:m="http://schemas.openxmlformats.org/officeDocument/2006/math" xmlns:v="urn:schemas-microsoft-com:vml" xmlns:wp14="http://schemas.microsoft.com/office/word/2010/wordprocessingDrawing" xmlns:wp="http://schemas.openxmlformats.org/drawingml/2006/wordprocessingDrawing" xmlns:w10="urn:schemas-microsoft-com:office:word" xmlns:w="http://schemas.openxmlformats.org/wordprocessingml/2006/main" xmlns:w14="http://schemas.microsoft.com/office/word/2010/wordml" xmlns:wpg="http://schemas.microsoft.com/office/word/2010/wordprocessingGroup" xmlns:wpi="http://schemas.microsoft.com/office/word/2010/wordprocessingInk" xmlns:wne="http://schemas.microsoft.com/office/word/2006/wordml" xmlns:wps="http://schemas.microsoft.com/office/word/2010/wordprocessingShape" mc:Ignorable="w14 wp14">
-  <w:docDefaults>
-    <w:rPrDefault>
-      <w:rPr>
-        <w:rFonts w:asciiTheme="minorHAnsi" w:eastAsiaTheme="minorHAnsi" w:hAnsiTheme="minorHAnsi" w:cstheme="minorBidi"/>
-        <w:sz w:val="22"/>
-        <w:szCs w:val="22"/>
-        <w:lang w:val="es-MX" w:eastAsia="en-US" w:bidi="ar-SA"/>
-      </w:rPr>
-    </w:rPrDefault>
-    <w:pPrDefault>
-      <w:pPr>
-        <w:spacing w:after="200" w:line="276" w:lineRule="auto"/>
-      </w:pPr>
-    </w:pPrDefault>
-  </w:docDefaults>
-  <w:latentStyles w:defLockedState="0" w:defUIPriority="99" w:defSemiHidden="1" w:defUnhideWhenUsed="1" w:defQFormat="0" w:count="267">
-    <w:lsdException w:name="Normal" w:semiHidden="0" w:uiPriority="0" w:unhideWhenUsed="0" w:qFormat="1"/>
-    <w:lsdException w:name="heading 1" w:semiHidden="0" w:uiPriority="9" w:unhideWhenUsed="0" w:qFormat="1"/>
-    <w:lsdException w:name="heading 2" w:uiPriority="9" w:qFormat="1"/>
-    <w:lsdException w:name="heading 3" w:uiPriority="9" w:qFormat="1"/>
-    <w:lsdException w:name="heading 4" w:uiPriority="9" w:qFormat="1"/>
-    <w:lsdException w:name="heading 5" w:uiPriority="9" w:qFormat="1"/>
-    <w:lsdException w:name="heading 6" w:uiPriority="9" w:qFormat="1"/>
-    <w:lsdException w:name="heading 7" w:uiPriority="9" w:qFormat="1"/>
-    <w:lsdException w:name="heading 8" w:uiPriority="9" w:qFormat="1"/>
-    <w:lsdException w:name="heading 9" w:uiPriority="9" w:qFormat="1"/>
-    <w:lsdException w:name="toc 1" w:uiPriority="39"/>
-    <w:lsdException w:name="toc 2" w:uiPriority="39"/>
-    <w:lsdException w:name="toc 3" w:uiPriority="39"/>
-    <w:lsdException w:name="toc 4" w:uiPriority="39"/>
-    <w:lsdException w:name="toc 5" w:uiPriority="39"/>
-    <w:lsdException w:name="toc 6" w:uiPriority="39"/>
-    <w:lsdException w:name="toc 7" w:uiPriority="39"/>
-    <w:lsdException w:name="toc 8" w:uiPriority="39"/>
-    <w:lsdException w:name="toc 9" w:uiPriority="39"/>
-    <w:lsdException w:name="caption" w:uiPriority="35" w:qFormat="1"/>
-    <w:lsdException w:name="Title" w:semiHidden="0" w:uiPriority="10" w:unhideWhenUsed="0" w:qFormat="1"/>
-    <w:lsdException w:name="Default Paragraph Font" w:uiPriority="1"/>
-    <w:lsdException w:name="Subtitle" w:semiHidden="0" w:uiPriority="11" w:unhideWhenUsed="0" w:qFormat="1"/>
-    <w:lsdException w:name="Strong" w:semiHidden="0" w:uiPriority="22" w:unhideWhenUsed="0" w:qFormat="1"/>
-    <w:lsdException w:name="Emphasis" w:semiHidden="0" w:uiPriority="20" w:unhideWhenUsed="0" w:qFormat="1"/>
-    <w:lsdException w:name="Table Grid" w:semiHidden="0" w:uiPriority="59" w:unhideWhenUsed="0"/>
-    <w:lsdException w:name="Placeholder Text" w:unhideWhenUsed="0"/>
-    <w:lsdException w:name="No Spacing" w:semiHidden="0" w:uiPriority="1" w:unhideWhenUsed="0" w:qFormat="1"/>
-    <w:lsdException w:name="Light Shading" w:semiHidden="0" w:uiPriority="60" w:unhideWhenUsed="0"/>
-    <w:lsdException w:name="Light List" w:semiHidden="0" w:uiPriority="61" w:unhideWhenUsed="0"/>
-    <w:lsdException w:name="Light Grid" w:semiHidden="0" w:uiPriority="62" w:unhideWhenUsed="0"/>
-    <w:lsdException w:name="Medium Shading 1" w:semiHidden="0" w:uiPriority="63" w:unhideWhenUsed="0"/>
-    <w:lsdException w:name="Medium Shading 2" w:semiHidden="0" w:uiPriority="64" w:unhideWhenUsed="0"/>
-    <w:lsdException w:name="Medium List 1" w:semiHidden="0" w:uiPriority="65" w:unhideWhenUsed="0"/>
-    <w:lsdException w:name="Medium List 2" w:semiHidden="0" w:uiPriority="66" w:unhideWhenUsed="0"/>
-    <w:lsdException w:name="Medium Grid 1" w:semiHidden="0" w:uiPriority="67" w:unhideWhenUsed="0"/>
-    <w:lsdException w:name="Medium Grid 2" w:semiHidden="0" w:uiPriority="68" w:unhideWhenUsed="0"/>
-    <w:lsdException w:name="Medium Grid 3" w:semiHidden="0" w:uiPriority="69" w:unhideWhenUsed="0"/>
-    <w:lsdException w:name="Dark List" w:semiHidden="0" w:uiPriority="70" w:unhideWhenUsed="0"/>
-    <w:lsdException w:name="Colorful Shading" w:semiHidden="0" w:uiPriority="71" w:unhideWhenUsed="0"/>
-    <w:lsdException w:name="Colorful List" w:semiHidden="0" w:uiPriority="72" w:unhideWhenUsed="0"/>
-    <w:lsdException w:name="Colorful Grid" w:semiHidden="0" w:uiPriority="73" w:unhideWhenUsed="0"/>
-    <w:lsdException w:name="Light Shading Accent 1" w:semiHidden="0" w:uiPriority="60" w:unhideWhenUsed="0"/>
-    <w:lsdException w:name="Light List Accent 1" w:semiHidden="0" w:uiPriority="61" w:unhideWhenUsed="0"/>
-    <w:lsdException w:name="Light Grid Accent 1" w:semiHidden="0" w:uiPriority="62" w:unhideWhenUsed="0"/>
-    <w:lsdException w:name="Medium Shading 1 Accent 1" w:semiHidden="0" w:uiPriority="63" w:unhideWhenUsed="0"/>
-    <w:lsdException w:name="Medium Shading 2 Accent 1" w:semiHidden="0" w:uiPriority="64" w:unhideWhenUsed="0"/>
-    <w:lsdException w:name="Medium List 1 Accent 1" w:semiHidden="0" w:uiPriority="65" w:unhideWhenUsed="0"/>
-    <w:lsdException w:name="Revision" w:unhideWhenUsed="0"/>
-    <w:lsdException w:name="List Paragraph" w:semiHidden="0" w:uiPriority="34" w:unhideWhenUsed="0" w:qFormat="1"/>
-    <w:lsdException w:name="Quote" w:semiHidden="0" w:uiPriority="29" w:unhideWhenUsed="0" w:qFormat="1"/>
-    <w:lsdException w:name="Intense Quote" w:semiHidden="0" w:uiPriority="30" w:unhideWhenUsed="0" w:qFormat="1"/>
-    <w:lsdException w:name="Medium List 2 Accent 1" w:semiHidden="0" w:uiPriority="66" w:unhideWhenUsed="0"/>
-    <w:lsdException w:name="Medium Grid 1 Accent 1" w:semiHidden="0" w:uiPriority="67" w:unhideWhenUsed="0"/>
-    <w:lsdException w:name="Medium Grid 2 Accent 1" w:semiHidden="0" w:uiPriority="68" w:unhideWhenUsed="0"/>
-    <w:lsdException w:name="Medium Grid 3 Accent 1" w:semiHidden="0" w:uiPriority="69" w:unhideWhenUsed="0"/>
-    <w:lsdException w:name="Dark List Accent 1" w:semiHidden="0" w:uiPriority="70" w:unhideWhenUsed="0"/>
-    <w:lsdException w:name="Colorful Shading Accent 1" w:semiHidden="0" w:uiPriority="71" w:unhideWhenUsed="0"/>
-    <w:lsdException w:name="Colorful List Accent 1" w:semiHidden="0" w:uiPriority="72" w:unhideWhenUsed="0"/>
-    <w:lsdException w:name="Colorful Grid Accent 1" w:semiHidden="0" w:uiPriority="73" w:unhideWhenUsed="0"/>
-    <w:lsdException w:name="Light Shading Accent 2" w:semiHidden="0" w:uiPriority="60" w:unhideWhenUsed="0"/>
-    <w:lsdException w:name="Light List Accent 2" w:semiHidden="0" w:uiPriority="61" w:unhideWhenUsed="0"/>
-    <w:lsdException w:name="Light Grid Accent 2" w:semiHidden="0" w:uiPriority="62" w:unhideWhenUsed="0"/>
-    <w:lsdException w:name="Medium Shading 1 Accent 2" w:semiHidden="0" w:uiPriority="63" w:unhideWhenUsed="0"/>
-    <w:lsdException w:name="Medium Shading 2 Accent 2" w:semiHidden="0" w:uiPriority="64" w:unhideWhenUsed="0"/>
-    <w:lsdException w:name="Medium List 1 Accent 2" w:semiHidden="0" w:uiPriority="65" w:unhideWhenUsed="0"/>
-    <w:lsdException w:name="Medium List 2 Accent 2" w:semiHidden="0" w:uiPriority="66" w:unhideWhenUsed="0"/>
-    <w:lsdException w:name="Medium Grid 1 Accent 2" w:semiHidden="0" w:uiPriority="67" w:unhideWhenUsed="0"/>
-    <w:lsdException w:name="Medium Grid 2 Accent 2" w:semiHidden="0" w:uiPriority="68" w:unhideWhenUsed="0"/>
-    <w:lsdException w:name="Medium Grid 3 Accent 2" w:semiHidden="0" w:uiPriority="69" w:unhideWhenUsed="0"/>
-    <w:lsdException w:name="Dark List Accent 2" w:semiHidden="0" w:uiPriority="70" w:unhideWhenUsed="0"/>
-    <w:lsdException w:name="Colorful Shading Accent 2" w:semiHidden="0" w:uiPriority="71" w:unhideWhenUsed="0"/>
-    <w:lsdException w:name="Colorful List Accent 2" w:semiHidden="0" w:uiPriority="72" w:unhideWhenUsed="0"/>
-    <w:lsdException w:name="Colorful Grid Accent 2" w:semiHidden="0" w:uiPriority="73" w:unhideWhenUsed="0"/>
-    <w:lsdException w:name="Light Shading Accent 3" w:semiHidden="0" w:uiPriority="60" w:unhideWhenUsed="0"/>
-    <w:lsdException w:name="Light List Accent 3" w:semiHidden="0" w:uiPriority="61" w:unhideWhenUsed="0"/>
-    <w:lsdException w:name="Light Grid Accent 3" w:semiHidden="0" w:uiPriority="62" w:unhideWhenUsed="0"/>
-    <w:lsdException w:name="Medium Shading 1 Accent 3" w:semiHidden="0" w:uiPriority="63" w:unhideWhenUsed="0"/>
-    <w:lsdException w:name="Medium Shading 2 Accent 3" w:semiHidden="0" w:uiPriority="64" w:unhideWhenUsed="0"/>
-    <w:lsdException w:name="Medium List 1 Accent 3" w:semiHidden="0" w:uiPriority="65" w:unhideWhenUsed="0"/>
-    <w:lsdException w:name="Medium List 2 Accent 3" w:semiHidden="0" w:uiPriority="66" w:unhideWhenUsed="0"/>
-    <w:lsdException w:name="Medium Grid 1 Accent 3" w:semiHidden="0" w:uiPriority="67" w:unhideWhenUsed="0"/>
-    <w:lsdException w:name="Medium Grid 2 Accent 3" w:semiHidden="0" w:uiPriority="68" w:unhideWhenUsed="0"/>
-    <w:lsdException w:name="Medium Grid 3 Accent 3" w:semiHidden="0" w:uiPriority="69" w:unhideWhenUsed="0"/>
-    <w:lsdException w:name="Dark List Accent 3" w:semiHidden="0" w:uiPriority="70" w:unhideWhenUsed="0"/>
-    <w:lsdException w:name="Colorful Shading Accent 3" w:semiHidden="0" w:uiPriority="71" w:unhideWhenUsed="0"/>
-    <w:lsdException w:name="Colorful List Accent 3" w:semiHidden="0" w:uiPriority="72" w:unhideWhenUsed="0"/>
-    <w:lsdException w:name="Colorful Grid Accent 3" w:semiHidden="0" w:uiPriority="73" w:unhideWhenUsed="0"/>
-    <w:lsdException w:name="Light Shading Accent 4" w:semiHidden="0" w:uiPriority="60" w:unhideWhenUsed="0"/>
-    <w:lsdException w:name="Light List Accent 4" w:semiHidden="0" w:uiPriority="61" w:unhideWhenUsed="0"/>
-    <w:lsdException w:name="Light Grid Accent 4" w:semiHidden="0" w:uiPriority="62" w:unhideWhenUsed="0"/>
-    <w:lsdException w:name="Medium Shading 1 Accent 4" w:semiHidden="0" w:uiPriority="63" w:unhideWhenUsed="0"/>
-    <w:lsdException w:name="Medium Shading 2 Accent 4" w:semiHidden="0" w:uiPriority="64" w:unhideWhenUsed="0"/>
-    <w:lsdException w:name="Medium List 1 Accent 4" w:semiHidden="0" w:uiPriority="65" w:unhideWhenUsed="0"/>
-    <w:lsdException w:name="Medium List 2 Accent 4" w:semiHidden="0" w:uiPriority="66" w:unhideWhenUsed="0"/>
-    <w:lsdException w:name="Medium Grid 1 Accent 4" w:semiHidden="0" w:uiPriority="67" w:unhideWhenUsed="0"/>
-    <w:lsdException w:name="Medium Grid 2 Accent 4" w:semiHidden="0" w:uiPriority="68" w:unhideWhenUsed="0"/>
-    <w:lsdException w:name="Medium Grid 3 Accent 4" w:semiHidden="0" w:uiPriority="69" w:unhideWhenUsed="0"/>
-    <w:lsdException w:name="Dark List Accent 4" w:semiHidden="0" w:uiPriority="70" w:unhideWhenUsed="0"/>
-    <w:lsdException w:name="Colorful Shading Accent 4" w:semiHidden="0" w:uiPriority="71" w:unhideWhenUsed="0"/>
-    <w:lsdException w:name="Colorful List Accent 4" w:semiHidden="0" w:uiPriority="72" w:unhideWhenUsed="0"/>
-    <w:lsdException w:name="Colorful Grid Accent 4" w:semiHidden="0" w:uiPriority="73" w:unhideWhenUsed="0"/>
-    <w:lsdException w:name="Light Shading Accent 5" w:semiHidden="0" w:uiPriority="60" w:unhideWhenUsed="0"/>
-    <w:lsdException w:name="Light List Accent 5" w:semiHidden="0" w:uiPriority="61" w:unhideWhenUsed="0"/>
-    <w:lsdException w:name="Light Grid Accent 5" w:semiHidden="0" w:uiPriority="62" w:unhideWhenUsed="0"/>
-    <w:lsdException w:name="Medium Shading 1 Accent 5" w:semiHidden="0" w:uiPriority="63" w:unhideWhenUsed="0"/>
-    <w:lsdException w:name="Medium Shading 2 Accent 5" w:semiHidden="0" w:uiPriority="64" w:unhideWhenUsed="0"/>
-    <w:lsdException w:name="Medium List 1 Accent 5" w:semiHidden="0" w:uiPriority="65" w:unhideWhenUsed="0"/>
-    <w:lsdException w:name="Medium List 2 Accent 5" w:semiHidden="0" w:uiPriority="66" w:unhideWhenUsed="0"/>
-    <w:lsdException w:name="Medium Grid 1 Accent 5" w:semiHidden="0" w:uiPriority="67" w:unhideWhenUsed="0"/>
-    <w:lsdException w:name="Medium Grid 2 Accent 5" w:semiHidden="0" w:uiPriority="68" w:unhideWhenUsed="0"/>
-    <w:lsdException w:name="Medium Grid 3 Accent 5" w:semiHidden="0" w:uiPriority="69" w:unhideWhenUsed="0"/>
-    <w:lsdException w:name="Dark List Accent 5" w:semiHidden="0" w:uiPriority="70" w:unhideWhenUsed="0"/>
-    <w:lsdException w:name="Colorful Shading Accent 5" w:semiHidden="0" w:uiPriority="71" w:unhideWhenUsed="0"/>
-    <w:lsdException w:name="Colorful List Accent 5" w:semiHidden="0" w:uiPriority="72" w:unhideWhenUsed="0"/>
-    <w:lsdException w:name="Colorful Grid Accent 5" w:semiHidden="0" w:uiPriority="73" w:unhideWhenUsed="0"/>
-    <w:lsdException w:name="Light Shading Accent 6" w:semiHidden="0" w:uiPriority="60" w:unhideWhenUsed="0"/>
-    <w:lsdException w:name="Light List Accent 6" w:semiHidden="0" w:uiPriority="61" w:unhideWhenUsed="0"/>
-    <w:lsdException w:name="Light Grid Accent 6" w:semiHidden="0" w:uiPriority="62" w:unhideWhenUsed="0"/>
-    <w:lsdException w:name="Medium Shading 1 Accent 6" w:semiHidden="0" w:uiPriority="63" w:unhideWhenUsed="0"/>
-    <w:lsdException w:name="Medium Shading 2 Accent 6" w:semiHidden="0" w:uiPriority="64" w:unhideWhenUsed="0"/>
-    <w:lsdException w:name="Medium List 1 Accent 6" w:semiHidden="0" w:uiPriority="65" w:unhideWhenUsed="0"/>
-    <w:lsdException w:name="Medium List 2 Accent 6" w:semiHidden="0" w:uiPriority="66" w:unhideWhenUsed="0"/>
-    <w:lsdException w:name="Medium Grid 1 Accent 6" w:semiHidden="0" w:uiPriority="67" w:unhideWhenUsed="0"/>
-    <w:lsdException w:name="Medium Grid 2 Accent 6" w:semiHidden="0" w:uiPriority="68" w:unhideWhenUsed="0"/>
-    <w:lsdException w:name="Medium Grid 3 Accent 6" w:semiHidden="0" w:uiPriority="69" w:unhideWhenUsed="0"/>
-    <w:lsdException w:name="Dark List Accent 6" w:semiHidden="0" w:uiPriority="70" w:unhideWhenUsed="0"/>
-    <w:lsdException w:name="Colorful Shading Accent 6" w:semiHidden="0" w:uiPriority="71" w:unhideWhenUsed="0"/>
-    <w:lsdException w:name="Colorful List Accent 6" w:semiHidden="0" w:uiPriority="72" w:unhideWhenUsed="0"/>
-    <w:lsdException w:name="Colorful Grid Accent 6" w:semiHidden="0" w:uiPriority="73" w:unhideWhenUsed="0"/>
-    <w:lsdException w:name="Subtle Emphasis" w:semiHidden="0" w:uiPriority="19" w:unhideWhenUsed="0" w:qFormat="1"/>
-    <w:lsdException w:name="Intense Emphasis" w:semiHidden="0" w:uiPriority="21" w:unhideWhenUsed="0" w:qFormat="1"/>
-    <w:lsdException w:name="Subtle Reference" w:semiHidden="0" w:uiPriority="31" w:unhideWhenUsed="0" w:qFormat="1"/>
-    <w:lsdException w:name="Intense Reference" w:semiHidden="0" w:uiPriority="32" w:unhideWhenUsed="0" w:qFormat="1"/>
-    <w:lsdException w:name="Book Title" w:semiHidden="0" w:uiPriority="33" w:unhideWhenUsed="0" w:qFormat="1"/>
-    <w:lsdException w:name="Bibliography" w:uiPriority="37"/>
-    <w:lsdException w:name="TOC Heading" w:uiPriority="39" w:qFormat="1"/>
-  </w:latentStyles>
-  <w:style w:type="paragraph" w:default="1" w:styleId="Normal">
-    <w:name w:val="Normal"/>
-    <w:qFormat/>
   </w:style>
   <w:style w:type="character" w:default="1" w:styleId="Fuentedeprrafopredeter">
     <w:name w:val="Default Paragraph Font"/>

</xml_diff>

<commit_message>
Actualizaciones User Controller Ya el CRUD está.
</commit_message>
<xml_diff>
--- a/Retrospectiva Grupo A.docx
+++ b/Retrospectiva Grupo A.docx
@@ -1,6 +1,6 @@
 
 <file path=word/document.xml><?xml version="1.0" encoding="utf-8"?>
-<w:document xmlns:wpc="http://schemas.microsoft.com/office/word/2010/wordprocessingCanvas" xmlns:mc="http://schemas.openxmlformats.org/markup-compatibility/2006" xmlns:o="urn:schemas-microsoft-com:office:office" xmlns:r="http://schemas.openxmlformats.org/officeDocument/2006/relationships" xmlns:m="http://schemas.openxmlformats.org/officeDocument/2006/math" xmlns:v="urn:schemas-microsoft-com:vml" xmlns:wp14="http://schemas.microsoft.com/office/word/2010/wordprocessingDrawing" xmlns:wp="http://schemas.openxmlformats.org/drawingml/2006/wordprocessingDrawing" xmlns:w10="urn:schemas-microsoft-com:office:word" xmlns:w="http://schemas.openxmlformats.org/wordprocessingml/2006/main" xmlns:w14="http://schemas.microsoft.com/office/word/2010/wordml" xmlns:w15="http://schemas.microsoft.com/office/word/2012/wordml" xmlns:wpg="http://schemas.microsoft.com/office/word/2010/wordprocessingGroup" xmlns:wpi="http://schemas.microsoft.com/office/word/2010/wordprocessingInk" xmlns:wne="http://schemas.microsoft.com/office/word/2006/wordml" xmlns:wps="http://schemas.microsoft.com/office/word/2010/wordprocessingShape" mc:Ignorable="w14 w15 wp14">
+<w:document xmlns:wpc="http://schemas.microsoft.com/office/word/2010/wordprocessingCanvas" xmlns:mc="http://schemas.openxmlformats.org/markup-compatibility/2006" xmlns:o="urn:schemas-microsoft-com:office:office" xmlns:r="http://schemas.openxmlformats.org/officeDocument/2006/relationships" xmlns:m="http://schemas.openxmlformats.org/officeDocument/2006/math" xmlns:v="urn:schemas-microsoft-com:vml" xmlns:wp14="http://schemas.microsoft.com/office/word/2010/wordprocessingDrawing" xmlns:wp="http://schemas.openxmlformats.org/drawingml/2006/wordprocessingDrawing" xmlns:w10="urn:schemas-microsoft-com:office:word" xmlns:w="http://schemas.openxmlformats.org/wordprocessingml/2006/main" xmlns:w14="http://schemas.microsoft.com/office/word/2010/wordml" xmlns:wpg="http://schemas.microsoft.com/office/word/2010/wordprocessingGroup" xmlns:wpi="http://schemas.microsoft.com/office/word/2010/wordprocessingInk" xmlns:wne="http://schemas.microsoft.com/office/word/2006/wordml" xmlns:wps="http://schemas.microsoft.com/office/word/2010/wordprocessingShape" mc:Ignorable="w14 wp14">
   <w:body>
     <w:p>
       <w:pPr>
@@ -11,6 +11,8 @@
           <w:sz w:val="28"/>
         </w:rPr>
       </w:pPr>
+      <w:bookmarkStart w:id="0" w:name="_GoBack"/>
+      <w:bookmarkEnd w:id="0"/>
       <w:r>
         <w:rPr>
           <w:rFonts w:asciiTheme="majorHAnsi" w:hAnsiTheme="majorHAnsi"/>
@@ -65,6 +67,13 @@
         </w:rPr>
         <w:t>Carolina</w:t>
       </w:r>
+      <w:r>
+        <w:rPr>
+          <w:rFonts w:asciiTheme="majorHAnsi" w:hAnsiTheme="majorHAnsi"/>
+          <w:sz w:val="24"/>
+        </w:rPr>
+        <w:t xml:space="preserve"> Valerio</w:t>
+      </w:r>
     </w:p>
     <w:p>
       <w:pPr>
@@ -97,8 +106,6 @@
         </w:rPr>
         <w:t>Taborda</w:t>
       </w:r>
-      <w:bookmarkStart w:id="0" w:name="_GoBack"/>
-      <w:bookmarkEnd w:id="0"/>
       <w:proofErr w:type="spellEnd"/>
     </w:p>
     <w:p>
@@ -134,6 +141,13 @@
         </w:rPr>
         <w:t>David</w:t>
       </w:r>
+      <w:r>
+        <w:rPr>
+          <w:rFonts w:asciiTheme="majorHAnsi" w:hAnsiTheme="majorHAnsi"/>
+          <w:sz w:val="24"/>
+        </w:rPr>
+        <w:t xml:space="preserve"> Vargas</w:t>
+      </w:r>
     </w:p>
     <w:p>
       <w:pPr>
@@ -151,6 +165,13 @@
         </w:rPr>
         <w:t>Eduardo</w:t>
       </w:r>
+      <w:r>
+        <w:rPr>
+          <w:rFonts w:asciiTheme="majorHAnsi" w:hAnsiTheme="majorHAnsi"/>
+          <w:sz w:val="24"/>
+        </w:rPr>
+        <w:t xml:space="preserve"> Mora</w:t>
+      </w:r>
     </w:p>
     <w:p>
       <w:pPr>
@@ -229,6 +250,7 @@
     <w:p>
       <w:pPr>
         <w:spacing w:after="0" w:line="240" w:lineRule="auto"/>
+        <w:jc w:val="both"/>
         <w:rPr>
           <w:rFonts w:asciiTheme="majorHAnsi" w:hAnsiTheme="majorHAnsi"/>
           <w:sz w:val="24"/>
@@ -252,15 +274,17 @@
     <w:p>
       <w:pPr>
         <w:spacing w:after="0" w:line="240" w:lineRule="auto"/>
-        <w:rPr>
-          <w:rFonts w:asciiTheme="majorHAnsi" w:hAnsiTheme="majorHAnsi"/>
-          <w:sz w:val="24"/>
-        </w:rPr>
-      </w:pPr>
-    </w:p>
-    <w:p>
-      <w:pPr>
-        <w:spacing w:after="0" w:line="240" w:lineRule="auto"/>
+        <w:jc w:val="both"/>
+        <w:rPr>
+          <w:rFonts w:asciiTheme="majorHAnsi" w:hAnsiTheme="majorHAnsi"/>
+          <w:sz w:val="24"/>
+        </w:rPr>
+      </w:pPr>
+    </w:p>
+    <w:p>
+      <w:pPr>
+        <w:spacing w:after="0" w:line="240" w:lineRule="auto"/>
+        <w:jc w:val="both"/>
         <w:rPr>
           <w:rFonts w:asciiTheme="majorHAnsi" w:hAnsiTheme="majorHAnsi"/>
           <w:sz w:val="24"/>
@@ -341,15 +365,17 @@
     <w:p>
       <w:pPr>
         <w:spacing w:after="0" w:line="240" w:lineRule="auto"/>
-        <w:rPr>
-          <w:rFonts w:asciiTheme="majorHAnsi" w:hAnsiTheme="majorHAnsi"/>
-          <w:sz w:val="24"/>
-        </w:rPr>
-      </w:pPr>
-    </w:p>
-    <w:p>
-      <w:pPr>
-        <w:spacing w:after="0" w:line="240" w:lineRule="auto"/>
+        <w:jc w:val="both"/>
+        <w:rPr>
+          <w:rFonts w:asciiTheme="majorHAnsi" w:hAnsiTheme="majorHAnsi"/>
+          <w:sz w:val="24"/>
+        </w:rPr>
+      </w:pPr>
+    </w:p>
+    <w:p>
+      <w:pPr>
+        <w:spacing w:after="0" w:line="240" w:lineRule="auto"/>
+        <w:jc w:val="both"/>
         <w:rPr>
           <w:rFonts w:asciiTheme="majorHAnsi" w:hAnsiTheme="majorHAnsi"/>
           <w:sz w:val="24"/>
@@ -425,6 +451,7 @@
         <w:tabs>
           <w:tab w:val="left" w:pos="7680"/>
         </w:tabs>
+        <w:jc w:val="both"/>
         <w:rPr>
           <w:rFonts w:asciiTheme="majorHAnsi" w:hAnsiTheme="majorHAnsi"/>
           <w:sz w:val="24"/>
@@ -491,6 +518,7 @@
         <w:tabs>
           <w:tab w:val="left" w:pos="7680"/>
         </w:tabs>
+        <w:jc w:val="both"/>
         <w:rPr>
           <w:rFonts w:asciiTheme="majorHAnsi" w:hAnsiTheme="majorHAnsi"/>
           <w:sz w:val="24"/>
@@ -509,6 +537,7 @@
         <w:tabs>
           <w:tab w:val="left" w:pos="7680"/>
         </w:tabs>
+        <w:jc w:val="both"/>
         <w:rPr>
           <w:rFonts w:asciiTheme="majorHAnsi" w:hAnsiTheme="majorHAnsi"/>
           <w:sz w:val="24"/>
@@ -618,6 +647,7 @@
         <w:tabs>
           <w:tab w:val="left" w:pos="7680"/>
         </w:tabs>
+        <w:jc w:val="both"/>
         <w:rPr>
           <w:rFonts w:asciiTheme="majorHAnsi" w:hAnsiTheme="majorHAnsi"/>
           <w:sz w:val="24"/>
@@ -681,7 +711,7 @@
 </file>
 
 <file path=word/styles.xml><?xml version="1.0" encoding="utf-8"?>
-<w:styles xmlns:mc="http://schemas.openxmlformats.org/markup-compatibility/2006" xmlns:r="http://schemas.openxmlformats.org/officeDocument/2006/relationships" xmlns:w="http://schemas.openxmlformats.org/wordprocessingml/2006/main" xmlns:w14="http://schemas.microsoft.com/office/word/2010/wordml" xmlns:w15="http://schemas.microsoft.com/office/word/2012/wordml" mc:Ignorable="w14 w15">
+<w:styles xmlns:mc="http://schemas.openxmlformats.org/markup-compatibility/2006" xmlns:r="http://schemas.openxmlformats.org/officeDocument/2006/relationships" xmlns:w="http://schemas.openxmlformats.org/wordprocessingml/2006/main" xmlns:w14="http://schemas.microsoft.com/office/word/2010/wordml" mc:Ignorable="w14">
   <w:docDefaults>
     <w:rPrDefault>
       <w:rPr>
@@ -697,383 +727,339 @@
       </w:pPr>
     </w:pPrDefault>
   </w:docDefaults>
-  <w:latentStyles w:defLockedState="0" w:defUIPriority="99" w:defSemiHidden="0" w:defUnhideWhenUsed="0" w:defQFormat="0" w:count="371">
-    <w:lsdException w:name="Normal" w:uiPriority="0" w:qFormat="1"/>
-    <w:lsdException w:name="heading 1" w:uiPriority="9" w:qFormat="1"/>
-    <w:lsdException w:name="heading 2" w:semiHidden="1" w:uiPriority="9" w:unhideWhenUsed="1" w:qFormat="1"/>
-    <w:lsdException w:name="heading 3" w:semiHidden="1" w:uiPriority="9" w:unhideWhenUsed="1" w:qFormat="1"/>
-    <w:lsdException w:name="heading 4" w:semiHidden="1" w:uiPriority="9" w:unhideWhenUsed="1" w:qFormat="1"/>
-    <w:lsdException w:name="heading 5" w:semiHidden="1" w:uiPriority="9" w:unhideWhenUsed="1" w:qFormat="1"/>
-    <w:lsdException w:name="heading 6" w:semiHidden="1" w:uiPriority="9" w:unhideWhenUsed="1" w:qFormat="1"/>
-    <w:lsdException w:name="heading 7" w:semiHidden="1" w:uiPriority="9" w:unhideWhenUsed="1" w:qFormat="1"/>
-    <w:lsdException w:name="heading 8" w:semiHidden="1" w:uiPriority="9" w:unhideWhenUsed="1" w:qFormat="1"/>
-    <w:lsdException w:name="heading 9" w:semiHidden="1" w:uiPriority="9" w:unhideWhenUsed="1" w:qFormat="1"/>
-    <w:lsdException w:name="index 1" w:semiHidden="1" w:unhideWhenUsed="1"/>
-    <w:lsdException w:name="index 2" w:semiHidden="1" w:unhideWhenUsed="1"/>
-    <w:lsdException w:name="index 3" w:semiHidden="1" w:unhideWhenUsed="1"/>
-    <w:lsdException w:name="index 4" w:semiHidden="1" w:unhideWhenUsed="1"/>
-    <w:lsdException w:name="index 5" w:semiHidden="1" w:unhideWhenUsed="1"/>
-    <w:lsdException w:name="index 6" w:semiHidden="1" w:unhideWhenUsed="1"/>
-    <w:lsdException w:name="index 7" w:semiHidden="1" w:unhideWhenUsed="1"/>
-    <w:lsdException w:name="index 8" w:semiHidden="1" w:unhideWhenUsed="1"/>
-    <w:lsdException w:name="index 9" w:semiHidden="1" w:unhideWhenUsed="1"/>
-    <w:lsdException w:name="toc 1" w:semiHidden="1" w:uiPriority="39" w:unhideWhenUsed="1"/>
-    <w:lsdException w:name="toc 2" w:semiHidden="1" w:uiPriority="39" w:unhideWhenUsed="1"/>
-    <w:lsdException w:name="toc 3" w:semiHidden="1" w:uiPriority="39" w:unhideWhenUsed="1"/>
-    <w:lsdException w:name="toc 4" w:semiHidden="1" w:uiPriority="39" w:unhideWhenUsed="1"/>
-    <w:lsdException w:name="toc 5" w:semiHidden="1" w:uiPriority="39" w:unhideWhenUsed="1"/>
-    <w:lsdException w:name="toc 6" w:semiHidden="1" w:uiPriority="39" w:unhideWhenUsed="1"/>
-    <w:lsdException w:name="toc 7" w:semiHidden="1" w:uiPriority="39" w:unhideWhenUsed="1"/>
-    <w:lsdException w:name="toc 8" w:semiHidden="1" w:uiPriority="39" w:unhideWhenUsed="1"/>
-    <w:lsdException w:name="toc 9" w:semiHidden="1" w:uiPriority="39" w:unhideWhenUsed="1"/>
-    <w:lsdException w:name="Normal Indent" w:semiHidden="1" w:unhideWhenUsed="1"/>
-    <w:lsdException w:name="footnote text" w:semiHidden="1" w:unhideWhenUsed="1"/>
-    <w:lsdException w:name="annotation text" w:semiHidden="1" w:unhideWhenUsed="1"/>
-    <w:lsdException w:name="header" w:semiHidden="1" w:unhideWhenUsed="1"/>
-    <w:lsdException w:name="footer" w:semiHidden="1" w:unhideWhenUsed="1"/>
-    <w:lsdException w:name="index heading" w:semiHidden="1" w:unhideWhenUsed="1"/>
-    <w:lsdException w:name="caption" w:semiHidden="1" w:uiPriority="35" w:unhideWhenUsed="1" w:qFormat="1"/>
-    <w:lsdException w:name="table of figures" w:semiHidden="1" w:unhideWhenUsed="1"/>
-    <w:lsdException w:name="envelope address" w:semiHidden="1" w:unhideWhenUsed="1"/>
-    <w:lsdException w:name="envelope return" w:semiHidden="1" w:unhideWhenUsed="1"/>
-    <w:lsdException w:name="footnote reference" w:semiHidden="1" w:unhideWhenUsed="1"/>
-    <w:lsdException w:name="annotation reference" w:semiHidden="1" w:unhideWhenUsed="1"/>
-    <w:lsdException w:name="line number" w:semiHidden="1" w:unhideWhenUsed="1"/>
-    <w:lsdException w:name="page number" w:semiHidden="1" w:unhideWhenUsed="1"/>
-    <w:lsdException w:name="endnote reference" w:semiHidden="1" w:unhideWhenUsed="1"/>
-    <w:lsdException w:name="endnote text" w:semiHidden="1" w:unhideWhenUsed="1"/>
-    <w:lsdException w:name="table of authorities" w:semiHidden="1" w:unhideWhenUsed="1"/>
-    <w:lsdException w:name="macro" w:semiHidden="1" w:unhideWhenUsed="1"/>
-    <w:lsdException w:name="toa heading" w:semiHidden="1" w:unhideWhenUsed="1"/>
-    <w:lsdException w:name="List" w:semiHidden="1" w:unhideWhenUsed="1"/>
-    <w:lsdException w:name="List Bullet" w:semiHidden="1" w:unhideWhenUsed="1"/>
-    <w:lsdException w:name="List Number" w:semiHidden="1" w:unhideWhenUsed="1"/>
-    <w:lsdException w:name="List 2" w:semiHidden="1" w:unhideWhenUsed="1"/>
-    <w:lsdException w:name="List 3" w:semiHidden="1" w:unhideWhenUsed="1"/>
-    <w:lsdException w:name="List 4" w:semiHidden="1" w:unhideWhenUsed="1"/>
-    <w:lsdException w:name="List 5" w:semiHidden="1" w:unhideWhenUsed="1"/>
-    <w:lsdException w:name="List Bullet 2" w:semiHidden="1" w:unhideWhenUsed="1"/>
-    <w:lsdException w:name="List Bullet 3" w:semiHidden="1" w:unhideWhenUsed="1"/>
-    <w:lsdException w:name="List Bullet 4" w:semiHidden="1" w:unhideWhenUsed="1"/>
-    <w:lsdException w:name="List Bullet 5" w:semiHidden="1" w:unhideWhenUsed="1"/>
-    <w:lsdException w:name="List Number 2" w:semiHidden="1" w:unhideWhenUsed="1"/>
-    <w:lsdException w:name="List Number 3" w:semiHidden="1" w:unhideWhenUsed="1"/>
-    <w:lsdException w:name="List Number 4" w:semiHidden="1" w:unhideWhenUsed="1"/>
-    <w:lsdException w:name="List Number 5" w:semiHidden="1" w:unhideWhenUsed="1"/>
-    <w:lsdException w:name="Title" w:uiPriority="10" w:qFormat="1"/>
-    <w:lsdException w:name="Closing" w:semiHidden="1" w:unhideWhenUsed="1"/>
-    <w:lsdException w:name="Signature" w:semiHidden="1" w:unhideWhenUsed="1"/>
-    <w:lsdException w:name="Default Paragraph Font" w:semiHidden="1" w:uiPriority="1" w:unhideWhenUsed="1"/>
-    <w:lsdException w:name="Body Text" w:semiHidden="1" w:unhideWhenUsed="1"/>
-    <w:lsdException w:name="Body Text Indent" w:semiHidden="1" w:unhideWhenUsed="1"/>
-    <w:lsdException w:name="List Continue" w:semiHidden="1" w:unhideWhenUsed="1"/>
-    <w:lsdException w:name="List Continue 2" w:semiHidden="1" w:unhideWhenUsed="1"/>
-    <w:lsdException w:name="List Continue 3" w:semiHidden="1" w:unhideWhenUsed="1"/>
-    <w:lsdException w:name="List Continue 4" w:semiHidden="1" w:unhideWhenUsed="1"/>
-    <w:lsdException w:name="List Continue 5" w:semiHidden="1" w:unhideWhenUsed="1"/>
-    <w:lsdException w:name="Message Header" w:semiHidden="1" w:unhideWhenUsed="1"/>
-    <w:lsdException w:name="Subtitle" w:uiPriority="11" w:qFormat="1"/>
-    <w:lsdException w:name="Salutation" w:semiHidden="1" w:unhideWhenUsed="1"/>
-    <w:lsdException w:name="Date" w:semiHidden="1" w:unhideWhenUsed="1"/>
-    <w:lsdException w:name="Body Text First Indent" w:semiHidden="1" w:unhideWhenUsed="1"/>
-    <w:lsdException w:name="Body Text First Indent 2" w:semiHidden="1" w:unhideWhenUsed="1"/>
-    <w:lsdException w:name="Note Heading" w:semiHidden="1" w:unhideWhenUsed="1"/>
-    <w:lsdException w:name="Body Text 2" w:semiHidden="1" w:unhideWhenUsed="1"/>
-    <w:lsdException w:name="Body Text 3" w:semiHidden="1" w:unhideWhenUsed="1"/>
-    <w:lsdException w:name="Body Text Indent 2" w:semiHidden="1" w:unhideWhenUsed="1"/>
-    <w:lsdException w:name="Body Text Indent 3" w:semiHidden="1" w:unhideWhenUsed="1"/>
-    <w:lsdException w:name="Block Text" w:semiHidden="1" w:unhideWhenUsed="1"/>
-    <w:lsdException w:name="Hyperlink" w:semiHidden="1" w:unhideWhenUsed="1"/>
-    <w:lsdException w:name="FollowedHyperlink" w:semiHidden="1" w:unhideWhenUsed="1"/>
-    <w:lsdException w:name="Strong" w:uiPriority="22" w:qFormat="1"/>
-    <w:lsdException w:name="Emphasis" w:uiPriority="20" w:qFormat="1"/>
-    <w:lsdException w:name="Document Map" w:semiHidden="1" w:unhideWhenUsed="1"/>
-    <w:lsdException w:name="Plain Text" w:semiHidden="1" w:unhideWhenUsed="1"/>
-    <w:lsdException w:name="E-mail Signature" w:semiHidden="1" w:unhideWhenUsed="1"/>
-    <w:lsdException w:name="HTML Top of Form" w:semiHidden="1" w:unhideWhenUsed="1"/>
-    <w:lsdException w:name="HTML Bottom of Form" w:semiHidden="1" w:unhideWhenUsed="1"/>
-    <w:lsdException w:name="Normal (Web)" w:semiHidden="1" w:unhideWhenUsed="1"/>
-    <w:lsdException w:name="HTML Acronym" w:semiHidden="1" w:unhideWhenUsed="1"/>
-    <w:lsdException w:name="HTML Address" w:semiHidden="1" w:unhideWhenUsed="1"/>
-    <w:lsdException w:name="HTML Cite" w:semiHidden="1" w:unhideWhenUsed="1"/>
-    <w:lsdException w:name="HTML Code" w:semiHidden="1" w:unhideWhenUsed="1"/>
-    <w:lsdException w:name="HTML Definition" w:semiHidden="1" w:unhideWhenUsed="1"/>
-    <w:lsdException w:name="HTML Keyboard" w:semiHidden="1" w:unhideWhenUsed="1"/>
-    <w:lsdException w:name="HTML Preformatted" w:semiHidden="1" w:unhideWhenUsed="1"/>
-    <w:lsdException w:name="HTML Sample" w:semiHidden="1" w:unhideWhenUsed="1"/>
-    <w:lsdException w:name="HTML Typewriter" w:semiHidden="1" w:unhideWhenUsed="1"/>
-    <w:lsdException w:name="HTML Variable" w:semiHidden="1" w:unhideWhenUsed="1"/>
-    <w:lsdException w:name="Normal Table" w:semiHidden="1" w:unhideWhenUsed="1"/>
-    <w:lsdException w:name="annotation subject" w:semiHidden="1" w:unhideWhenUsed="1"/>
-    <w:lsdException w:name="No List" w:semiHidden="1" w:unhideWhenUsed="1"/>
-    <w:lsdException w:name="Outline List 1" w:semiHidden="1" w:unhideWhenUsed="1"/>
-    <w:lsdException w:name="Outline List 2" w:semiHidden="1" w:unhideWhenUsed="1"/>
-    <w:lsdException w:name="Outline List 3" w:semiHidden="1" w:unhideWhenUsed="1"/>
-    <w:lsdException w:name="Table Simple 1" w:semiHidden="1" w:unhideWhenUsed="1"/>
-    <w:lsdException w:name="Table Simple 2" w:semiHidden="1" w:unhideWhenUsed="1"/>
-    <w:lsdException w:name="Table Simple 3" w:semiHidden="1" w:unhideWhenUsed="1"/>
-    <w:lsdException w:name="Table Classic 1" w:semiHidden="1" w:unhideWhenUsed="1"/>
-    <w:lsdException w:name="Table Classic 2" w:semiHidden="1" w:unhideWhenUsed="1"/>
-    <w:lsdException w:name="Table Classic 3" w:semiHidden="1" w:unhideWhenUsed="1"/>
-    <w:lsdException w:name="Table Classic 4" w:semiHidden="1" w:unhideWhenUsed="1"/>
-    <w:lsdException w:name="Table Colorful 1" w:semiHidden="1" w:unhideWhenUsed="1"/>
-    <w:lsdException w:name="Table Colorful 2" w:semiHidden="1" w:unhideWhenUsed="1"/>
-    <w:lsdException w:name="Table Colorful 3" w:semiHidden="1" w:unhideWhenUsed="1"/>
-    <w:lsdException w:name="Table Columns 1" w:semiHidden="1" w:unhideWhenUsed="1"/>
-    <w:lsdException w:name="Table Columns 2" w:semiHidden="1" w:unhideWhenUsed="1"/>
-    <w:lsdException w:name="Table Columns 3" w:semiHidden="1" w:unhideWhenUsed="1"/>
-    <w:lsdException w:name="Table Columns 4" w:semiHidden="1" w:unhideWhenUsed="1"/>
-    <w:lsdException w:name="Table Columns 5" w:semiHidden="1" w:unhideWhenUsed="1"/>
-    <w:lsdException w:name="Table Grid 1" w:semiHidden="1" w:unhideWhenUsed="1"/>
-    <w:lsdException w:name="Table Grid 2" w:semiHidden="1" w:unhideWhenUsed="1"/>
-    <w:lsdException w:name="Table Grid 3" w:semiHidden="1" w:unhideWhenUsed="1"/>
-    <w:lsdException w:name="Table Grid 4" w:semiHidden="1" w:unhideWhenUsed="1"/>
-    <w:lsdException w:name="Table Grid 5" w:semiHidden="1" w:unhideWhenUsed="1"/>
-    <w:lsdException w:name="Table Grid 6" w:semiHidden="1" w:unhideWhenUsed="1"/>
-    <w:lsdException w:name="Table Grid 7" w:semiHidden="1" w:unhideWhenUsed="1"/>
-    <w:lsdException w:name="Table Grid 8" w:semiHidden="1" w:unhideWhenUsed="1"/>
-    <w:lsdException w:name="Table List 1" w:semiHidden="1" w:unhideWhenUsed="1"/>
-    <w:lsdException w:name="Table List 2" w:semiHidden="1" w:unhideWhenUsed="1"/>
-    <w:lsdException w:name="Table List 3" w:semiHidden="1" w:unhideWhenUsed="1"/>
-    <w:lsdException w:name="Table List 4" w:semiHidden="1" w:unhideWhenUsed="1"/>
-    <w:lsdException w:name="Table List 5" w:semiHidden="1" w:unhideWhenUsed="1"/>
-    <w:lsdException w:name="Table List 6" w:semiHidden="1" w:unhideWhenUsed="1"/>
-    <w:lsdException w:name="Table List 7" w:semiHidden="1" w:unhideWhenUsed="1"/>
-    <w:lsdException w:name="Table List 8" w:semiHidden="1" w:unhideWhenUsed="1"/>
-    <w:lsdException w:name="Table 3D effects 1" w:semiHidden="1" w:unhideWhenUsed="1"/>
-    <w:lsdException w:name="Table 3D effects 2" w:semiHidden="1" w:unhideWhenUsed="1"/>
-    <w:lsdException w:name="Table 3D effects 3" w:semiHidden="1" w:unhideWhenUsed="1"/>
-    <w:lsdException w:name="Table Contemporary" w:semiHidden="1" w:unhideWhenUsed="1"/>
-    <w:lsdException w:name="Table Elegant" w:semiHidden="1" w:unhideWhenUsed="1"/>
-    <w:lsdException w:name="Table Professional" w:semiHidden="1" w:unhideWhenUsed="1"/>
-    <w:lsdException w:name="Table Subtle 1" w:semiHidden="1" w:unhideWhenUsed="1"/>
-    <w:lsdException w:name="Table Subtle 2" w:semiHidden="1" w:unhideWhenUsed="1"/>
-    <w:lsdException w:name="Table Web 1" w:semiHidden="1" w:unhideWhenUsed="1"/>
-    <w:lsdException w:name="Table Web 2" w:semiHidden="1" w:unhideWhenUsed="1"/>
-    <w:lsdException w:name="Table Web 3" w:semiHidden="1" w:unhideWhenUsed="1"/>
-    <w:lsdException w:name="Balloon Text" w:semiHidden="1" w:unhideWhenUsed="1"/>
-    <w:lsdException w:name="Table Grid" w:uiPriority="59"/>
-    <w:lsdException w:name="Table Theme" w:semiHidden="1" w:unhideWhenUsed="1"/>
-    <w:lsdException w:name="Placeholder Text" w:semiHidden="1"/>
-    <w:lsdException w:name="No Spacing" w:uiPriority="1" w:qFormat="1"/>
-    <w:lsdException w:name="Light Shading" w:uiPriority="60"/>
-    <w:lsdException w:name="Light List" w:uiPriority="61"/>
-    <w:lsdException w:name="Light Grid" w:uiPriority="62"/>
-    <w:lsdException w:name="Medium Shading 1" w:uiPriority="63"/>
-    <w:lsdException w:name="Medium Shading 2" w:uiPriority="64"/>
-    <w:lsdException w:name="Medium List 1" w:uiPriority="65"/>
-    <w:lsdException w:name="Medium List 2" w:uiPriority="66"/>
-    <w:lsdException w:name="Medium Grid 1" w:uiPriority="67"/>
-    <w:lsdException w:name="Medium Grid 2" w:uiPriority="68"/>
-    <w:lsdException w:name="Medium Grid 3" w:uiPriority="69"/>
-    <w:lsdException w:name="Dark List" w:uiPriority="70"/>
-    <w:lsdException w:name="Colorful Shading" w:uiPriority="71"/>
-    <w:lsdException w:name="Colorful List" w:uiPriority="72"/>
-    <w:lsdException w:name="Colorful Grid" w:uiPriority="73"/>
-    <w:lsdException w:name="Light Shading Accent 1" w:uiPriority="60"/>
-    <w:lsdException w:name="Light List Accent 1" w:uiPriority="61"/>
-    <w:lsdException w:name="Light Grid Accent 1" w:uiPriority="62"/>
-    <w:lsdException w:name="Medium Shading 1 Accent 1" w:uiPriority="63"/>
-    <w:lsdException w:name="Medium Shading 2 Accent 1" w:uiPriority="64"/>
-    <w:lsdException w:name="Medium List 1 Accent 1" w:uiPriority="65"/>
-    <w:lsdException w:name="Revision" w:semiHidden="1"/>
-    <w:lsdException w:name="List Paragraph" w:uiPriority="34" w:qFormat="1"/>
-    <w:lsdException w:name="Quote" w:uiPriority="29" w:qFormat="1"/>
-    <w:lsdException w:name="Intense Quote" w:uiPriority="30" w:qFormat="1"/>
-    <w:lsdException w:name="Medium List 2 Accent 1" w:uiPriority="66"/>
-    <w:lsdException w:name="Medium Grid 1 Accent 1" w:uiPriority="67"/>
-    <w:lsdException w:name="Medium Grid 2 Accent 1" w:uiPriority="68"/>
-    <w:lsdException w:name="Medium Grid 3 Accent 1" w:uiPriority="69"/>
-    <w:lsdException w:name="Dark List Accent 1" w:uiPriority="70"/>
-    <w:lsdException w:name="Colorful Shading Accent 1" w:uiPriority="71"/>
-    <w:lsdException w:name="Colorful List Accent 1" w:uiPriority="72"/>
-    <w:lsdException w:name="Colorful Grid Accent 1" w:uiPriority="73"/>
-    <w:lsdException w:name="Light Shading Accent 2" w:uiPriority="60"/>
-    <w:lsdException w:name="Light List Accent 2" w:uiPriority="61"/>
-    <w:lsdException w:name="Light Grid Accent 2" w:uiPriority="62"/>
-    <w:lsdException w:name="Medium Shading 1 Accent 2" w:uiPriority="63"/>
-    <w:lsdException w:name="Medium Shading 2 Accent 2" w:uiPriority="64"/>
-    <w:lsdException w:name="Medium List 1 Accent 2" w:uiPriority="65"/>
-    <w:lsdException w:name="Medium List 2 Accent 2" w:uiPriority="66"/>
-    <w:lsdException w:name="Medium Grid 1 Accent 2" w:uiPriority="67"/>
-    <w:lsdException w:name="Medium Grid 2 Accent 2" w:uiPriority="68"/>
-    <w:lsdException w:name="Medium Grid 3 Accent 2" w:uiPriority="69"/>
-    <w:lsdException w:name="Dark List Accent 2" w:uiPriority="70"/>
-    <w:lsdException w:name="Colorful Shading Accent 2" w:uiPriority="71"/>
-    <w:lsdException w:name="Colorful List Accent 2" w:uiPriority="72"/>
-    <w:lsdException w:name="Colorful Grid Accent 2" w:uiPriority="73"/>
-    <w:lsdException w:name="Light Shading Accent 3" w:uiPriority="60"/>
-    <w:lsdException w:name="Light List Accent 3" w:uiPriority="61"/>
-    <w:lsdException w:name="Light Grid Accent 3" w:uiPriority="62"/>
-    <w:lsdException w:name="Medium Shading 1 Accent 3" w:uiPriority="63"/>
-    <w:lsdException w:name="Medium Shading 2 Accent 3" w:uiPriority="64"/>
-    <w:lsdException w:name="Medium List 1 Accent 3" w:uiPriority="65"/>
-    <w:lsdException w:name="Medium List 2 Accent 3" w:uiPriority="66"/>
-    <w:lsdException w:name="Medium Grid 1 Accent 3" w:uiPriority="67"/>
-    <w:lsdException w:name="Medium Grid 2 Accent 3" w:uiPriority="68"/>
-    <w:lsdException w:name="Medium Grid 3 Accent 3" w:uiPriority="69"/>
-    <w:lsdException w:name="Dark List Accent 3" w:uiPriority="70"/>
-    <w:lsdException w:name="Colorful Shading Accent 3" w:uiPriority="71"/>
-    <w:lsdException w:name="Colorful List Accent 3" w:uiPriority="72"/>
-    <w:lsdException w:name="Colorful Grid Accent 3" w:uiPriority="73"/>
-    <w:lsdException w:name="Light Shading Accent 4" w:uiPriority="60"/>
-    <w:lsdException w:name="Light List Accent 4" w:uiPriority="61"/>
-    <w:lsdException w:name="Light Grid Accent 4" w:uiPriority="62"/>
-    <w:lsdException w:name="Medium Shading 1 Accent 4" w:uiPriority="63"/>
-    <w:lsdException w:name="Medium Shading 2 Accent 4" w:uiPriority="64"/>
-    <w:lsdException w:name="Medium List 1 Accent 4" w:uiPriority="65"/>
-    <w:lsdException w:name="Medium List 2 Accent 4" w:uiPriority="66"/>
-    <w:lsdException w:name="Medium Grid 1 Accent 4" w:uiPriority="67"/>
-    <w:lsdException w:name="Medium Grid 2 Accent 4" w:uiPriority="68"/>
-    <w:lsdException w:name="Medium Grid 3 Accent 4" w:uiPriority="69"/>
-    <w:lsdException w:name="Dark List Accent 4" w:uiPriority="70"/>
-    <w:lsdException w:name="Colorful Shading Accent 4" w:uiPriority="71"/>
-    <w:lsdException w:name="Colorful List Accent 4" w:uiPriority="72"/>
-    <w:lsdException w:name="Colorful Grid Accent 4" w:uiPriority="73"/>
-    <w:lsdException w:name="Light Shading Accent 5" w:uiPriority="60"/>
-    <w:lsdException w:name="Light List Accent 5" w:uiPriority="61"/>
-    <w:lsdException w:name="Light Grid Accent 5" w:uiPriority="62"/>
-    <w:lsdException w:name="Medium Shading 1 Accent 5" w:uiPriority="63"/>
-    <w:lsdException w:name="Medium Shading 2 Accent 5" w:uiPriority="64"/>
-    <w:lsdException w:name="Medium List 1 Accent 5" w:uiPriority="65"/>
-    <w:lsdException w:name="Medium List 2 Accent 5" w:uiPriority="66"/>
-    <w:lsdException w:name="Medium Grid 1 Accent 5" w:uiPriority="67"/>
-    <w:lsdException w:name="Medium Grid 2 Accent 5" w:uiPriority="68"/>
-    <w:lsdException w:name="Medium Grid 3 Accent 5" w:uiPriority="69"/>
-    <w:lsdException w:name="Dark List Accent 5" w:uiPriority="70"/>
-    <w:lsdException w:name="Colorful Shading Accent 5" w:uiPriority="71"/>
-    <w:lsdException w:name="Colorful List Accent 5" w:uiPriority="72"/>
-    <w:lsdException w:name="Colorful Grid Accent 5" w:uiPriority="73"/>
-    <w:lsdException w:name="Light Shading Accent 6" w:uiPriority="60"/>
-    <w:lsdException w:name="Light List Accent 6" w:uiPriority="61"/>
-    <w:lsdException w:name="Light Grid Accent 6" w:uiPriority="62"/>
-    <w:lsdException w:name="Medium Shading 1 Accent 6" w:uiPriority="63"/>
-    <w:lsdException w:name="Medium Shading 2 Accent 6" w:uiPriority="64"/>
-    <w:lsdException w:name="Medium List 1 Accent 6" w:uiPriority="65"/>
-    <w:lsdException w:name="Medium List 2 Accent 6" w:uiPriority="66"/>
-    <w:lsdException w:name="Medium Grid 1 Accent 6" w:uiPriority="67"/>
-    <w:lsdException w:name="Medium Grid 2 Accent 6" w:uiPriority="68"/>
-    <w:lsdException w:name="Medium Grid 3 Accent 6" w:uiPriority="69"/>
-    <w:lsdException w:name="Dark List Accent 6" w:uiPriority="70"/>
-    <w:lsdException w:name="Colorful Shading Accent 6" w:uiPriority="71"/>
-    <w:lsdException w:name="Colorful List Accent 6" w:uiPriority="72"/>
-    <w:lsdException w:name="Colorful Grid Accent 6" w:uiPriority="73"/>
-    <w:lsdException w:name="Subtle Emphasis" w:uiPriority="19" w:qFormat="1"/>
-    <w:lsdException w:name="Intense Emphasis" w:uiPriority="21" w:qFormat="1"/>
-    <w:lsdException w:name="Subtle Reference" w:uiPriority="31" w:qFormat="1"/>
-    <w:lsdException w:name="Intense Reference" w:uiPriority="32" w:qFormat="1"/>
-    <w:lsdException w:name="Book Title" w:uiPriority="33" w:qFormat="1"/>
-    <w:lsdException w:name="Bibliography" w:semiHidden="1" w:uiPriority="37" w:unhideWhenUsed="1"/>
-    <w:lsdException w:name="TOC Heading" w:semiHidden="1" w:uiPriority="39" w:unhideWhenUsed="1" w:qFormat="1"/>
-    <w:lsdException w:name="Plain Table 1" w:uiPriority="41"/>
-    <w:lsdException w:name="Plain Table 2" w:uiPriority="42"/>
-    <w:lsdException w:name="Plain Table 3" w:uiPriority="43"/>
-    <w:lsdException w:name="Plain Table 4" w:uiPriority="44"/>
-    <w:lsdException w:name="Plain Table 5" w:uiPriority="45"/>
-    <w:lsdException w:name="Grid Table Light" w:uiPriority="40"/>
-    <w:lsdException w:name="Grid Table 1 Light" w:uiPriority="46"/>
-    <w:lsdException w:name="Grid Table 2" w:uiPriority="47"/>
-    <w:lsdException w:name="Grid Table 3" w:uiPriority="48"/>
-    <w:lsdException w:name="Grid Table 4" w:uiPriority="49"/>
-    <w:lsdException w:name="Grid Table 5 Dark" w:uiPriority="50"/>
-    <w:lsdException w:name="Grid Table 6 Colorful" w:uiPriority="51"/>
-    <w:lsdException w:name="Grid Table 7 Colorful" w:uiPriority="52"/>
-    <w:lsdException w:name="Grid Table 1 Light Accent 1" w:uiPriority="46"/>
-    <w:lsdException w:name="Grid Table 2 Accent 1" w:uiPriority="47"/>
-    <w:lsdException w:name="Grid Table 3 Accent 1" w:uiPriority="48"/>
-    <w:lsdException w:name="Grid Table 4 Accent 1" w:uiPriority="49"/>
-    <w:lsdException w:name="Grid Table 5 Dark Accent 1" w:uiPriority="50"/>
-    <w:lsdException w:name="Grid Table 6 Colorful Accent 1" w:uiPriority="51"/>
-    <w:lsdException w:name="Grid Table 7 Colorful Accent 1" w:uiPriority="52"/>
-    <w:lsdException w:name="Grid Table 1 Light Accent 2" w:uiPriority="46"/>
-    <w:lsdException w:name="Grid Table 2 Accent 2" w:uiPriority="47"/>
-    <w:lsdException w:name="Grid Table 3 Accent 2" w:uiPriority="48"/>
-    <w:lsdException w:name="Grid Table 4 Accent 2" w:uiPriority="49"/>
-    <w:lsdException w:name="Grid Table 5 Dark Accent 2" w:uiPriority="50"/>
-    <w:lsdException w:name="Grid Table 6 Colorful Accent 2" w:uiPriority="51"/>
-    <w:lsdException w:name="Grid Table 7 Colorful Accent 2" w:uiPriority="52"/>
-    <w:lsdException w:name="Grid Table 1 Light Accent 3" w:uiPriority="46"/>
-    <w:lsdException w:name="Grid Table 2 Accent 3" w:uiPriority="47"/>
-    <w:lsdException w:name="Grid Table 3 Accent 3" w:uiPriority="48"/>
-    <w:lsdException w:name="Grid Table 4 Accent 3" w:uiPriority="49"/>
-    <w:lsdException w:name="Grid Table 5 Dark Accent 3" w:uiPriority="50"/>
-    <w:lsdException w:name="Grid Table 6 Colorful Accent 3" w:uiPriority="51"/>
-    <w:lsdException w:name="Grid Table 7 Colorful Accent 3" w:uiPriority="52"/>
-    <w:lsdException w:name="Grid Table 1 Light Accent 4" w:uiPriority="46"/>
-    <w:lsdException w:name="Grid Table 2 Accent 4" w:uiPriority="47"/>
-    <w:lsdException w:name="Grid Table 3 Accent 4" w:uiPriority="48"/>
-    <w:lsdException w:name="Grid Table 4 Accent 4" w:uiPriority="49"/>
-    <w:lsdException w:name="Grid Table 5 Dark Accent 4" w:uiPriority="50"/>
-    <w:lsdException w:name="Grid Table 6 Colorful Accent 4" w:uiPriority="51"/>
-    <w:lsdException w:name="Grid Table 7 Colorful Accent 4" w:uiPriority="52"/>
-    <w:lsdException w:name="Grid Table 1 Light Accent 5" w:uiPriority="46"/>
-    <w:lsdException w:name="Grid Table 2 Accent 5" w:uiPriority="47"/>
-    <w:lsdException w:name="Grid Table 3 Accent 5" w:uiPriority="48"/>
-    <w:lsdException w:name="Grid Table 4 Accent 5" w:uiPriority="49"/>
-    <w:lsdException w:name="Grid Table 5 Dark Accent 5" w:uiPriority="50"/>
-    <w:lsdException w:name="Grid Table 6 Colorful Accent 5" w:uiPriority="51"/>
-    <w:lsdException w:name="Grid Table 7 Colorful Accent 5" w:uiPriority="52"/>
-    <w:lsdException w:name="Grid Table 1 Light Accent 6" w:uiPriority="46"/>
-    <w:lsdException w:name="Grid Table 2 Accent 6" w:uiPriority="47"/>
-    <w:lsdException w:name="Grid Table 3 Accent 6" w:uiPriority="48"/>
-    <w:lsdException w:name="Grid Table 4 Accent 6" w:uiPriority="49"/>
-    <w:lsdException w:name="Grid Table 5 Dark Accent 6" w:uiPriority="50"/>
-    <w:lsdException w:name="Grid Table 6 Colorful Accent 6" w:uiPriority="51"/>
-    <w:lsdException w:name="Grid Table 7 Colorful Accent 6" w:uiPriority="52"/>
-    <w:lsdException w:name="List Table 1 Light" w:uiPriority="46"/>
-    <w:lsdException w:name="List Table 2" w:uiPriority="47"/>
-    <w:lsdException w:name="List Table 3" w:uiPriority="48"/>
-    <w:lsdException w:name="List Table 4" w:uiPriority="49"/>
-    <w:lsdException w:name="List Table 5 Dark" w:uiPriority="50"/>
-    <w:lsdException w:name="List Table 6 Colorful" w:uiPriority="51"/>
-    <w:lsdException w:name="List Table 7 Colorful" w:uiPriority="52"/>
-    <w:lsdException w:name="List Table 1 Light Accent 1" w:uiPriority="46"/>
-    <w:lsdException w:name="List Table 2 Accent 1" w:uiPriority="47"/>
-    <w:lsdException w:name="List Table 3 Accent 1" w:uiPriority="48"/>
-    <w:lsdException w:name="List Table 4 Accent 1" w:uiPriority="49"/>
-    <w:lsdException w:name="List Table 5 Dark Accent 1" w:uiPriority="50"/>
-    <w:lsdException w:name="List Table 6 Colorful Accent 1" w:uiPriority="51"/>
-    <w:lsdException w:name="List Table 7 Colorful Accent 1" w:uiPriority="52"/>
-    <w:lsdException w:name="List Table 1 Light Accent 2" w:uiPriority="46"/>
-    <w:lsdException w:name="List Table 2 Accent 2" w:uiPriority="47"/>
-    <w:lsdException w:name="List Table 3 Accent 2" w:uiPriority="48"/>
-    <w:lsdException w:name="List Table 4 Accent 2" w:uiPriority="49"/>
-    <w:lsdException w:name="List Table 5 Dark Accent 2" w:uiPriority="50"/>
-    <w:lsdException w:name="List Table 6 Colorful Accent 2" w:uiPriority="51"/>
-    <w:lsdException w:name="List Table 7 Colorful Accent 2" w:uiPriority="52"/>
-    <w:lsdException w:name="List Table 1 Light Accent 3" w:uiPriority="46"/>
-    <w:lsdException w:name="List Table 2 Accent 3" w:uiPriority="47"/>
-    <w:lsdException w:name="List Table 3 Accent 3" w:uiPriority="48"/>
-    <w:lsdException w:name="List Table 4 Accent 3" w:uiPriority="49"/>
-    <w:lsdException w:name="List Table 5 Dark Accent 3" w:uiPriority="50"/>
-    <w:lsdException w:name="List Table 6 Colorful Accent 3" w:uiPriority="51"/>
-    <w:lsdException w:name="List Table 7 Colorful Accent 3" w:uiPriority="52"/>
-    <w:lsdException w:name="List Table 1 Light Accent 4" w:uiPriority="46"/>
-    <w:lsdException w:name="List Table 2 Accent 4" w:uiPriority="47"/>
-    <w:lsdException w:name="List Table 3 Accent 4" w:uiPriority="48"/>
-    <w:lsdException w:name="List Table 4 Accent 4" w:uiPriority="49"/>
-    <w:lsdException w:name="List Table 5 Dark Accent 4" w:uiPriority="50"/>
-    <w:lsdException w:name="List Table 6 Colorful Accent 4" w:uiPriority="51"/>
-    <w:lsdException w:name="List Table 7 Colorful Accent 4" w:uiPriority="52"/>
-    <w:lsdException w:name="List Table 1 Light Accent 5" w:uiPriority="46"/>
-    <w:lsdException w:name="List Table 2 Accent 5" w:uiPriority="47"/>
-    <w:lsdException w:name="List Table 3 Accent 5" w:uiPriority="48"/>
-    <w:lsdException w:name="List Table 4 Accent 5" w:uiPriority="49"/>
-    <w:lsdException w:name="List Table 5 Dark Accent 5" w:uiPriority="50"/>
-    <w:lsdException w:name="List Table 6 Colorful Accent 5" w:uiPriority="51"/>
-    <w:lsdException w:name="List Table 7 Colorful Accent 5" w:uiPriority="52"/>
-    <w:lsdException w:name="List Table 1 Light Accent 6" w:uiPriority="46"/>
-    <w:lsdException w:name="List Table 2 Accent 6" w:uiPriority="47"/>
-    <w:lsdException w:name="List Table 3 Accent 6" w:uiPriority="48"/>
-    <w:lsdException w:name="List Table 4 Accent 6" w:uiPriority="49"/>
-    <w:lsdException w:name="List Table 5 Dark Accent 6" w:uiPriority="50"/>
-    <w:lsdException w:name="List Table 6 Colorful Accent 6" w:uiPriority="51"/>
-    <w:lsdException w:name="List Table 7 Colorful Accent 6" w:uiPriority="52"/>
+  <w:latentStyles w:defLockedState="0" w:defUIPriority="99" w:defSemiHidden="1" w:defUnhideWhenUsed="1" w:defQFormat="0" w:count="267">
+    <w:lsdException w:name="Normal" w:semiHidden="0" w:uiPriority="0" w:unhideWhenUsed="0" w:qFormat="1"/>
+    <w:lsdException w:name="heading 1" w:semiHidden="0" w:uiPriority="9" w:unhideWhenUsed="0" w:qFormat="1"/>
+    <w:lsdException w:name="heading 2" w:uiPriority="9" w:qFormat="1"/>
+    <w:lsdException w:name="heading 3" w:uiPriority="9" w:qFormat="1"/>
+    <w:lsdException w:name="heading 4" w:uiPriority="9" w:qFormat="1"/>
+    <w:lsdException w:name="heading 5" w:uiPriority="9" w:qFormat="1"/>
+    <w:lsdException w:name="heading 6" w:uiPriority="9" w:qFormat="1"/>
+    <w:lsdException w:name="heading 7" w:uiPriority="9" w:qFormat="1"/>
+    <w:lsdException w:name="heading 8" w:uiPriority="9" w:qFormat="1"/>
+    <w:lsdException w:name="heading 9" w:uiPriority="9" w:qFormat="1"/>
+    <w:lsdException w:name="toc 1" w:uiPriority="39"/>
+    <w:lsdException w:name="toc 2" w:uiPriority="39"/>
+    <w:lsdException w:name="toc 3" w:uiPriority="39"/>
+    <w:lsdException w:name="toc 4" w:uiPriority="39"/>
+    <w:lsdException w:name="toc 5" w:uiPriority="39"/>
+    <w:lsdException w:name="toc 6" w:uiPriority="39"/>
+    <w:lsdException w:name="toc 7" w:uiPriority="39"/>
+    <w:lsdException w:name="toc 8" w:uiPriority="39"/>
+    <w:lsdException w:name="toc 9" w:uiPriority="39"/>
+    <w:lsdException w:name="caption" w:uiPriority="35" w:qFormat="1"/>
+    <w:lsdException w:name="Title" w:semiHidden="0" w:uiPriority="10" w:unhideWhenUsed="0" w:qFormat="1"/>
+    <w:lsdException w:name="Default Paragraph Font" w:uiPriority="1"/>
+    <w:lsdException w:name="Subtitle" w:semiHidden="0" w:uiPriority="11" w:unhideWhenUsed="0" w:qFormat="1"/>
+    <w:lsdException w:name="Strong" w:semiHidden="0" w:uiPriority="22" w:unhideWhenUsed="0" w:qFormat="1"/>
+    <w:lsdException w:name="Emphasis" w:semiHidden="0" w:uiPriority="20" w:unhideWhenUsed="0" w:qFormat="1"/>
+    <w:lsdException w:name="Table Grid" w:semiHidden="0" w:uiPriority="59" w:unhideWhenUsed="0"/>
+    <w:lsdException w:name="Placeholder Text" w:unhideWhenUsed="0"/>
+    <w:lsdException w:name="No Spacing" w:semiHidden="0" w:uiPriority="1" w:unhideWhenUsed="0" w:qFormat="1"/>
+    <w:lsdException w:name="Light Shading" w:semiHidden="0" w:uiPriority="60" w:unhideWhenUsed="0"/>
+    <w:lsdException w:name="Light List" w:semiHidden="0" w:uiPriority="61" w:unhideWhenUsed="0"/>
+    <w:lsdException w:name="Light Grid" w:semiHidden="0" w:uiPriority="62" w:unhideWhenUsed="0"/>
+    <w:lsdException w:name="Medium Shading 1" w:semiHidden="0" w:uiPriority="63" w:unhideWhenUsed="0"/>
+    <w:lsdException w:name="Medium Shading 2" w:semiHidden="0" w:uiPriority="64" w:unhideWhenUsed="0"/>
+    <w:lsdException w:name="Medium List 1" w:semiHidden="0" w:uiPriority="65" w:unhideWhenUsed="0"/>
+    <w:lsdException w:name="Medium List 2" w:semiHidden="0" w:uiPriority="66" w:unhideWhenUsed="0"/>
+    <w:lsdException w:name="Medium Grid 1" w:semiHidden="0" w:uiPriority="67" w:unhideWhenUsed="0"/>
+    <w:lsdException w:name="Medium Grid 2" w:semiHidden="0" w:uiPriority="68" w:unhideWhenUsed="0"/>
+    <w:lsdException w:name="Medium Grid 3" w:semiHidden="0" w:uiPriority="69" w:unhideWhenUsed="0"/>
+    <w:lsdException w:name="Dark List" w:semiHidden="0" w:uiPriority="70" w:unhideWhenUsed="0"/>
+    <w:lsdException w:name="Colorful Shading" w:semiHidden="0" w:uiPriority="71" w:unhideWhenUsed="0"/>
+    <w:lsdException w:name="Colorful List" w:semiHidden="0" w:uiPriority="72" w:unhideWhenUsed="0"/>
+    <w:lsdException w:name="Colorful Grid" w:semiHidden="0" w:uiPriority="73" w:unhideWhenUsed="0"/>
+    <w:lsdException w:name="Light Shading Accent 1" w:semiHidden="0" w:uiPriority="60" w:unhideWhenUsed="0"/>
+    <w:lsdException w:name="Light List Accent 1" w:semiHidden="0" w:uiPriority="61" w:unhideWhenUsed="0"/>
+    <w:lsdException w:name="Light Grid Accent 1" w:semiHidden="0" w:uiPriority="62" w:unhideWhenUsed="0"/>
+    <w:lsdException w:name="Medium Shading 1 Accent 1" w:semiHidden="0" w:uiPriority="63" w:unhideWhenUsed="0"/>
+    <w:lsdException w:name="Medium Shading 2 Accent 1" w:semiHidden="0" w:uiPriority="64" w:unhideWhenUsed="0"/>
+    <w:lsdException w:name="Medium List 1 Accent 1" w:semiHidden="0" w:uiPriority="65" w:unhideWhenUsed="0"/>
+    <w:lsdException w:name="Revision" w:unhideWhenUsed="0"/>
+    <w:lsdException w:name="List Paragraph" w:semiHidden="0" w:uiPriority="34" w:unhideWhenUsed="0" w:qFormat="1"/>
+    <w:lsdException w:name="Quote" w:semiHidden="0" w:uiPriority="29" w:unhideWhenUsed="0" w:qFormat="1"/>
+    <w:lsdException w:name="Intense Quote" w:semiHidden="0" w:uiPriority="30" w:unhideWhenUsed="0" w:qFormat="1"/>
+    <w:lsdException w:name="Medium List 2 Accent 1" w:semiHidden="0" w:uiPriority="66" w:unhideWhenUsed="0"/>
+    <w:lsdException w:name="Medium Grid 1 Accent 1" w:semiHidden="0" w:uiPriority="67" w:unhideWhenUsed="0"/>
+    <w:lsdException w:name="Medium Grid 2 Accent 1" w:semiHidden="0" w:uiPriority="68" w:unhideWhenUsed="0"/>
+    <w:lsdException w:name="Medium Grid 3 Accent 1" w:semiHidden="0" w:uiPriority="69" w:unhideWhenUsed="0"/>
+    <w:lsdException w:name="Dark List Accent 1" w:semiHidden="0" w:uiPriority="70" w:unhideWhenUsed="0"/>
+    <w:lsdException w:name="Colorful Shading Accent 1" w:semiHidden="0" w:uiPriority="71" w:unhideWhenUsed="0"/>
+    <w:lsdException w:name="Colorful List Accent 1" w:semiHidden="0" w:uiPriority="72" w:unhideWhenUsed="0"/>
+    <w:lsdException w:name="Colorful Grid Accent 1" w:semiHidden="0" w:uiPriority="73" w:unhideWhenUsed="0"/>
+    <w:lsdException w:name="Light Shading Accent 2" w:semiHidden="0" w:uiPriority="60" w:unhideWhenUsed="0"/>
+    <w:lsdException w:name="Light List Accent 2" w:semiHidden="0" w:uiPriority="61" w:unhideWhenUsed="0"/>
+    <w:lsdException w:name="Light Grid Accent 2" w:semiHidden="0" w:uiPriority="62" w:unhideWhenUsed="0"/>
+    <w:lsdException w:name="Medium Shading 1 Accent 2" w:semiHidden="0" w:uiPriority="63" w:unhideWhenUsed="0"/>
+    <w:lsdException w:name="Medium Shading 2 Accent 2" w:semiHidden="0" w:uiPriority="64" w:unhideWhenUsed="0"/>
+    <w:lsdException w:name="Medium List 1 Accent 2" w:semiHidden="0" w:uiPriority="65" w:unhideWhenUsed="0"/>
+    <w:lsdException w:name="Medium List 2 Accent 2" w:semiHidden="0" w:uiPriority="66" w:unhideWhenUsed="0"/>
+    <w:lsdException w:name="Medium Grid 1 Accent 2" w:semiHidden="0" w:uiPriority="67" w:unhideWhenUsed="0"/>
+    <w:lsdException w:name="Medium Grid 2 Accent 2" w:semiHidden="0" w:uiPriority="68" w:unhideWhenUsed="0"/>
+    <w:lsdException w:name="Medium Grid 3 Accent 2" w:semiHidden="0" w:uiPriority="69" w:unhideWhenUsed="0"/>
+    <w:lsdException w:name="Dark List Accent 2" w:semiHidden="0" w:uiPriority="70" w:unhideWhenUsed="0"/>
+    <w:lsdException w:name="Colorful Shading Accent 2" w:semiHidden="0" w:uiPriority="71" w:unhideWhenUsed="0"/>
+    <w:lsdException w:name="Colorful List Accent 2" w:semiHidden="0" w:uiPriority="72" w:unhideWhenUsed="0"/>
+    <w:lsdException w:name="Colorful Grid Accent 2" w:semiHidden="0" w:uiPriority="73" w:unhideWhenUsed="0"/>
+    <w:lsdException w:name="Light Shading Accent 3" w:semiHidden="0" w:uiPriority="60" w:unhideWhenUsed="0"/>
+    <w:lsdException w:name="Light List Accent 3" w:semiHidden="0" w:uiPriority="61" w:unhideWhenUsed="0"/>
+    <w:lsdException w:name="Light Grid Accent 3" w:semiHidden="0" w:uiPriority="62" w:unhideWhenUsed="0"/>
+    <w:lsdException w:name="Medium Shading 1 Accent 3" w:semiHidden="0" w:uiPriority="63" w:unhideWhenUsed="0"/>
+    <w:lsdException w:name="Medium Shading 2 Accent 3" w:semiHidden="0" w:uiPriority="64" w:unhideWhenUsed="0"/>
+    <w:lsdException w:name="Medium List 1 Accent 3" w:semiHidden="0" w:uiPriority="65" w:unhideWhenUsed="0"/>
+    <w:lsdException w:name="Medium List 2 Accent 3" w:semiHidden="0" w:uiPriority="66" w:unhideWhenUsed="0"/>
+    <w:lsdException w:name="Medium Grid 1 Accent 3" w:semiHidden="0" w:uiPriority="67" w:unhideWhenUsed="0"/>
+    <w:lsdException w:name="Medium Grid 2 Accent 3" w:semiHidden="0" w:uiPriority="68" w:unhideWhenUsed="0"/>
+    <w:lsdException w:name="Medium Grid 3 Accent 3" w:semiHidden="0" w:uiPriority="69" w:unhideWhenUsed="0"/>
+    <w:lsdException w:name="Dark List Accent 3" w:semiHidden="0" w:uiPriority="70" w:unhideWhenUsed="0"/>
+    <w:lsdException w:name="Colorful Shading Accent 3" w:semiHidden="0" w:uiPriority="71" w:unhideWhenUsed="0"/>
+    <w:lsdException w:name="Colorful List Accent 3" w:semiHidden="0" w:uiPriority="72" w:unhideWhenUsed="0"/>
+    <w:lsdException w:name="Colorful Grid Accent 3" w:semiHidden="0" w:uiPriority="73" w:unhideWhenUsed="0"/>
+    <w:lsdException w:name="Light Shading Accent 4" w:semiHidden="0" w:uiPriority="60" w:unhideWhenUsed="0"/>
+    <w:lsdException w:name="Light List Accent 4" w:semiHidden="0" w:uiPriority="61" w:unhideWhenUsed="0"/>
+    <w:lsdException w:name="Light Grid Accent 4" w:semiHidden="0" w:uiPriority="62" w:unhideWhenUsed="0"/>
+    <w:lsdException w:name="Medium Shading 1 Accent 4" w:semiHidden="0" w:uiPriority="63" w:unhideWhenUsed="0"/>
+    <w:lsdException w:name="Medium Shading 2 Accent 4" w:semiHidden="0" w:uiPriority="64" w:unhideWhenUsed="0"/>
+    <w:lsdException w:name="Medium List 1 Accent 4" w:semiHidden="0" w:uiPriority="65" w:unhideWhenUsed="0"/>
+    <w:lsdException w:name="Medium List 2 Accent 4" w:semiHidden="0" w:uiPriority="66" w:unhideWhenUsed="0"/>
+    <w:lsdException w:name="Medium Grid 1 Accent 4" w:semiHidden="0" w:uiPriority="67" w:unhideWhenUsed="0"/>
+    <w:lsdException w:name="Medium Grid 2 Accent 4" w:semiHidden="0" w:uiPriority="68" w:unhideWhenUsed="0"/>
+    <w:lsdException w:name="Medium Grid 3 Accent 4" w:semiHidden="0" w:uiPriority="69" w:unhideWhenUsed="0"/>
+    <w:lsdException w:name="Dark List Accent 4" w:semiHidden="0" w:uiPriority="70" w:unhideWhenUsed="0"/>
+    <w:lsdException w:name="Colorful Shading Accent 4" w:semiHidden="0" w:uiPriority="71" w:unhideWhenUsed="0"/>
+    <w:lsdException w:name="Colorful List Accent 4" w:semiHidden="0" w:uiPriority="72" w:unhideWhenUsed="0"/>
+    <w:lsdException w:name="Colorful Grid Accent 4" w:semiHidden="0" w:uiPriority="73" w:unhideWhenUsed="0"/>
+    <w:lsdException w:name="Light Shading Accent 5" w:semiHidden="0" w:uiPriority="60" w:unhideWhenUsed="0"/>
+    <w:lsdException w:name="Light List Accent 5" w:semiHidden="0" w:uiPriority="61" w:unhideWhenUsed="0"/>
+    <w:lsdException w:name="Light Grid Accent 5" w:semiHidden="0" w:uiPriority="62" w:unhideWhenUsed="0"/>
+    <w:lsdException w:name="Medium Shading 1 Accent 5" w:semiHidden="0" w:uiPriority="63" w:unhideWhenUsed="0"/>
+    <w:lsdException w:name="Medium Shading 2 Accent 5" w:semiHidden="0" w:uiPriority="64" w:unhideWhenUsed="0"/>
+    <w:lsdException w:name="Medium List 1 Accent 5" w:semiHidden="0" w:uiPriority="65" w:unhideWhenUsed="0"/>
+    <w:lsdException w:name="Medium List 2 Accent 5" w:semiHidden="0" w:uiPriority="66" w:unhideWhenUsed="0"/>
+    <w:lsdException w:name="Medium Grid 1 Accent 5" w:semiHidden="0" w:uiPriority="67" w:unhideWhenUsed="0"/>
+    <w:lsdException w:name="Medium Grid 2 Accent 5" w:semiHidden="0" w:uiPriority="68" w:unhideWhenUsed="0"/>
+    <w:lsdException w:name="Medium Grid 3 Accent 5" w:semiHidden="0" w:uiPriority="69" w:unhideWhenUsed="0"/>
+    <w:lsdException w:name="Dark List Accent 5" w:semiHidden="0" w:uiPriority="70" w:unhideWhenUsed="0"/>
+    <w:lsdException w:name="Colorful Shading Accent 5" w:semiHidden="0" w:uiPriority="71" w:unhideWhenUsed="0"/>
+    <w:lsdException w:name="Colorful List Accent 5" w:semiHidden="0" w:uiPriority="72" w:unhideWhenUsed="0"/>
+    <w:lsdException w:name="Colorful Grid Accent 5" w:semiHidden="0" w:uiPriority="73" w:unhideWhenUsed="0"/>
+    <w:lsdException w:name="Light Shading Accent 6" w:semiHidden="0" w:uiPriority="60" w:unhideWhenUsed="0"/>
+    <w:lsdException w:name="Light List Accent 6" w:semiHidden="0" w:uiPriority="61" w:unhideWhenUsed="0"/>
+    <w:lsdException w:name="Light Grid Accent 6" w:semiHidden="0" w:uiPriority="62" w:unhideWhenUsed="0"/>
+    <w:lsdException w:name="Medium Shading 1 Accent 6" w:semiHidden="0" w:uiPriority="63" w:unhideWhenUsed="0"/>
+    <w:lsdException w:name="Medium Shading 2 Accent 6" w:semiHidden="0" w:uiPriority="64" w:unhideWhenUsed="0"/>
+    <w:lsdException w:name="Medium List 1 Accent 6" w:semiHidden="0" w:uiPriority="65" w:unhideWhenUsed="0"/>
+    <w:lsdException w:name="Medium List 2 Accent 6" w:semiHidden="0" w:uiPriority="66" w:unhideWhenUsed="0"/>
+    <w:lsdException w:name="Medium Grid 1 Accent 6" w:semiHidden="0" w:uiPriority="67" w:unhideWhenUsed="0"/>
+    <w:lsdException w:name="Medium Grid 2 Accent 6" w:semiHidden="0" w:uiPriority="68" w:unhideWhenUsed="0"/>
+    <w:lsdException w:name="Medium Grid 3 Accent 6" w:semiHidden="0" w:uiPriority="69" w:unhideWhenUsed="0"/>
+    <w:lsdException w:name="Dark List Accent 6" w:semiHidden="0" w:uiPriority="70" w:unhideWhenUsed="0"/>
+    <w:lsdException w:name="Colorful Shading Accent 6" w:semiHidden="0" w:uiPriority="71" w:unhideWhenUsed="0"/>
+    <w:lsdException w:name="Colorful List Accent 6" w:semiHidden="0" w:uiPriority="72" w:unhideWhenUsed="0"/>
+    <w:lsdException w:name="Colorful Grid Accent 6" w:semiHidden="0" w:uiPriority="73" w:unhideWhenUsed="0"/>
+    <w:lsdException w:name="Subtle Emphasis" w:semiHidden="0" w:uiPriority="19" w:unhideWhenUsed="0" w:qFormat="1"/>
+    <w:lsdException w:name="Intense Emphasis" w:semiHidden="0" w:uiPriority="21" w:unhideWhenUsed="0" w:qFormat="1"/>
+    <w:lsdException w:name="Subtle Reference" w:semiHidden="0" w:uiPriority="31" w:unhideWhenUsed="0" w:qFormat="1"/>
+    <w:lsdException w:name="Intense Reference" w:semiHidden="0" w:uiPriority="32" w:unhideWhenUsed="0" w:qFormat="1"/>
+    <w:lsdException w:name="Book Title" w:semiHidden="0" w:uiPriority="33" w:unhideWhenUsed="0" w:qFormat="1"/>
+    <w:lsdException w:name="Bibliography" w:uiPriority="37"/>
+    <w:lsdException w:name="TOC Heading" w:uiPriority="39" w:qFormat="1"/>
   </w:latentStyles>
   <w:style w:type="paragraph" w:default="1" w:styleId="Normal">
     <w:name w:val="Normal"/>
     <w:qFormat/>
     <w:rsid w:val="000328A2"/>
+  </w:style>
+  <w:style w:type="character" w:default="1" w:styleId="Fuentedeprrafopredeter">
+    <w:name w:val="Default Paragraph Font"/>
+    <w:uiPriority w:val="1"/>
+    <w:semiHidden/>
+    <w:unhideWhenUsed/>
+  </w:style>
+  <w:style w:type="table" w:default="1" w:styleId="Tablanormal">
+    <w:name w:val="Normal Table"/>
+    <w:uiPriority w:val="99"/>
+    <w:semiHidden/>
+    <w:unhideWhenUsed/>
+    <w:tblPr>
+      <w:tblInd w:w="0" w:type="dxa"/>
+      <w:tblCellMar>
+        <w:top w:w="0" w:type="dxa"/>
+        <w:left w:w="108" w:type="dxa"/>
+        <w:bottom w:w="0" w:type="dxa"/>
+        <w:right w:w="108" w:type="dxa"/>
+      </w:tblCellMar>
+    </w:tblPr>
+  </w:style>
+  <w:style w:type="numbering" w:default="1" w:styleId="Sinlista">
+    <w:name w:val="No List"/>
+    <w:uiPriority w:val="99"/>
+    <w:semiHidden/>
+    <w:unhideWhenUsed/>
+  </w:style>
+</w:styles>
+</file>
+
+<file path=word/stylesWithEffects.xml><?xml version="1.0" encoding="utf-8"?>
+<w:styles xmlns:wpc="http://schemas.microsoft.com/office/word/2010/wordprocessingCanvas" xmlns:mc="http://schemas.openxmlformats.org/markup-compatibility/2006" xmlns:o="urn:schemas-microsoft-com:office:office" xmlns:r="http://schemas.openxmlformats.org/officeDocument/2006/relationships" xmlns:m="http://schemas.openxmlformats.org/officeDocument/2006/math" xmlns:v="urn:schemas-microsoft-com:vml" xmlns:wp14="http://schemas.microsoft.com/office/word/2010/wordprocessingDrawing" xmlns:wp="http://schemas.openxmlformats.org/drawingml/2006/wordprocessingDrawing" xmlns:w10="urn:schemas-microsoft-com:office:word" xmlns:w="http://schemas.openxmlformats.org/wordprocessingml/2006/main" xmlns:w14="http://schemas.microsoft.com/office/word/2010/wordml" xmlns:wpg="http://schemas.microsoft.com/office/word/2010/wordprocessingGroup" xmlns:wpi="http://schemas.microsoft.com/office/word/2010/wordprocessingInk" xmlns:wne="http://schemas.microsoft.com/office/word/2006/wordml" xmlns:wps="http://schemas.microsoft.com/office/word/2010/wordprocessingShape" mc:Ignorable="w14 wp14">
+  <w:docDefaults>
+    <w:rPrDefault>
+      <w:rPr>
+        <w:rFonts w:asciiTheme="minorHAnsi" w:eastAsiaTheme="minorEastAsia" w:hAnsiTheme="minorHAnsi" w:cstheme="minorBidi"/>
+        <w:sz w:val="22"/>
+        <w:szCs w:val="22"/>
+        <w:lang w:val="es-MX" w:eastAsia="es-MX" w:bidi="ar-SA"/>
+      </w:rPr>
+    </w:rPrDefault>
+    <w:pPrDefault>
+      <w:pPr>
+        <w:spacing w:after="200" w:line="276" w:lineRule="auto"/>
+      </w:pPr>
+    </w:pPrDefault>
+  </w:docDefaults>
+  <w:latentStyles w:defLockedState="0" w:defUIPriority="99" w:defSemiHidden="1" w:defUnhideWhenUsed="1" w:defQFormat="0" w:count="267">
+    <w:lsdException w:name="Normal" w:semiHidden="0" w:uiPriority="0" w:unhideWhenUsed="0" w:qFormat="1"/>
+    <w:lsdException w:name="heading 1" w:semiHidden="0" w:uiPriority="9" w:unhideWhenUsed="0" w:qFormat="1"/>
+    <w:lsdException w:name="heading 2" w:uiPriority="9" w:qFormat="1"/>
+    <w:lsdException w:name="heading 3" w:uiPriority="9" w:qFormat="1"/>
+    <w:lsdException w:name="heading 4" w:uiPriority="9" w:qFormat="1"/>
+    <w:lsdException w:name="heading 5" w:uiPriority="9" w:qFormat="1"/>
+    <w:lsdException w:name="heading 6" w:uiPriority="9" w:qFormat="1"/>
+    <w:lsdException w:name="heading 7" w:uiPriority="9" w:qFormat="1"/>
+    <w:lsdException w:name="heading 8" w:uiPriority="9" w:qFormat="1"/>
+    <w:lsdException w:name="heading 9" w:uiPriority="9" w:qFormat="1"/>
+    <w:lsdException w:name="toc 1" w:uiPriority="39"/>
+    <w:lsdException w:name="toc 2" w:uiPriority="39"/>
+    <w:lsdException w:name="toc 3" w:uiPriority="39"/>
+    <w:lsdException w:name="toc 4" w:uiPriority="39"/>
+    <w:lsdException w:name="toc 5" w:uiPriority="39"/>
+    <w:lsdException w:name="toc 6" w:uiPriority="39"/>
+    <w:lsdException w:name="toc 7" w:uiPriority="39"/>
+    <w:lsdException w:name="toc 8" w:uiPriority="39"/>
+    <w:lsdException w:name="toc 9" w:uiPriority="39"/>
+    <w:lsdException w:name="caption" w:uiPriority="35" w:qFormat="1"/>
+    <w:lsdException w:name="Title" w:semiHidden="0" w:uiPriority="10" w:unhideWhenUsed="0" w:qFormat="1"/>
+    <w:lsdException w:name="Default Paragraph Font" w:uiPriority="1"/>
+    <w:lsdException w:name="Subtitle" w:semiHidden="0" w:uiPriority="11" w:unhideWhenUsed="0" w:qFormat="1"/>
+    <w:lsdException w:name="Strong" w:semiHidden="0" w:uiPriority="22" w:unhideWhenUsed="0" w:qFormat="1"/>
+    <w:lsdException w:name="Emphasis" w:semiHidden="0" w:uiPriority="20" w:unhideWhenUsed="0" w:qFormat="1"/>
+    <w:lsdException w:name="Table Grid" w:semiHidden="0" w:uiPriority="59" w:unhideWhenUsed="0"/>
+    <w:lsdException w:name="Placeholder Text" w:unhideWhenUsed="0"/>
+    <w:lsdException w:name="No Spacing" w:semiHidden="0" w:uiPriority="1" w:unhideWhenUsed="0" w:qFormat="1"/>
+    <w:lsdException w:name="Light Shading" w:semiHidden="0" w:uiPriority="60" w:unhideWhenUsed="0"/>
+    <w:lsdException w:name="Light List" w:semiHidden="0" w:uiPriority="61" w:unhideWhenUsed="0"/>
+    <w:lsdException w:name="Light Grid" w:semiHidden="0" w:uiPriority="62" w:unhideWhenUsed="0"/>
+    <w:lsdException w:name="Medium Shading 1" w:semiHidden="0" w:uiPriority="63" w:unhideWhenUsed="0"/>
+    <w:lsdException w:name="Medium Shading 2" w:semiHidden="0" w:uiPriority="64" w:unhideWhenUsed="0"/>
+    <w:lsdException w:name="Medium List 1" w:semiHidden="0" w:uiPriority="65" w:unhideWhenUsed="0"/>
+    <w:lsdException w:name="Medium List 2" w:semiHidden="0" w:uiPriority="66" w:unhideWhenUsed="0"/>
+    <w:lsdException w:name="Medium Grid 1" w:semiHidden="0" w:uiPriority="67" w:unhideWhenUsed="0"/>
+    <w:lsdException w:name="Medium Grid 2" w:semiHidden="0" w:uiPriority="68" w:unhideWhenUsed="0"/>
+    <w:lsdException w:name="Medium Grid 3" w:semiHidden="0" w:uiPriority="69" w:unhideWhenUsed="0"/>
+    <w:lsdException w:name="Dark List" w:semiHidden="0" w:uiPriority="70" w:unhideWhenUsed="0"/>
+    <w:lsdException w:name="Colorful Shading" w:semiHidden="0" w:uiPriority="71" w:unhideWhenUsed="0"/>
+    <w:lsdException w:name="Colorful List" w:semiHidden="0" w:uiPriority="72" w:unhideWhenUsed="0"/>
+    <w:lsdException w:name="Colorful Grid" w:semiHidden="0" w:uiPriority="73" w:unhideWhenUsed="0"/>
+    <w:lsdException w:name="Light Shading Accent 1" w:semiHidden="0" w:uiPriority="60" w:unhideWhenUsed="0"/>
+    <w:lsdException w:name="Light List Accent 1" w:semiHidden="0" w:uiPriority="61" w:unhideWhenUsed="0"/>
+    <w:lsdException w:name="Light Grid Accent 1" w:semiHidden="0" w:uiPriority="62" w:unhideWhenUsed="0"/>
+    <w:lsdException w:name="Medium Shading 1 Accent 1" w:semiHidden="0" w:uiPriority="63" w:unhideWhenUsed="0"/>
+    <w:lsdException w:name="Medium Shading 2 Accent 1" w:semiHidden="0" w:uiPriority="64" w:unhideWhenUsed="0"/>
+    <w:lsdException w:name="Medium List 1 Accent 1" w:semiHidden="0" w:uiPriority="65" w:unhideWhenUsed="0"/>
+    <w:lsdException w:name="Revision" w:unhideWhenUsed="0"/>
+    <w:lsdException w:name="List Paragraph" w:semiHidden="0" w:uiPriority="34" w:unhideWhenUsed="0" w:qFormat="1"/>
+    <w:lsdException w:name="Quote" w:semiHidden="0" w:uiPriority="29" w:unhideWhenUsed="0" w:qFormat="1"/>
+    <w:lsdException w:name="Intense Quote" w:semiHidden="0" w:uiPriority="30" w:unhideWhenUsed="0" w:qFormat="1"/>
+    <w:lsdException w:name="Medium List 2 Accent 1" w:semiHidden="0" w:uiPriority="66" w:unhideWhenUsed="0"/>
+    <w:lsdException w:name="Medium Grid 1 Accent 1" w:semiHidden="0" w:uiPriority="67" w:unhideWhenUsed="0"/>
+    <w:lsdException w:name="Medium Grid 2 Accent 1" w:semiHidden="0" w:uiPriority="68" w:unhideWhenUsed="0"/>
+    <w:lsdException w:name="Medium Grid 3 Accent 1" w:semiHidden="0" w:uiPriority="69" w:unhideWhenUsed="0"/>
+    <w:lsdException w:name="Dark List Accent 1" w:semiHidden="0" w:uiPriority="70" w:unhideWhenUsed="0"/>
+    <w:lsdException w:name="Colorful Shading Accent 1" w:semiHidden="0" w:uiPriority="71" w:unhideWhenUsed="0"/>
+    <w:lsdException w:name="Colorful List Accent 1" w:semiHidden="0" w:uiPriority="72" w:unhideWhenUsed="0"/>
+    <w:lsdException w:name="Colorful Grid Accent 1" w:semiHidden="0" w:uiPriority="73" w:unhideWhenUsed="0"/>
+    <w:lsdException w:name="Light Shading Accent 2" w:semiHidden="0" w:uiPriority="60" w:unhideWhenUsed="0"/>
+    <w:lsdException w:name="Light List Accent 2" w:semiHidden="0" w:uiPriority="61" w:unhideWhenUsed="0"/>
+    <w:lsdException w:name="Light Grid Accent 2" w:semiHidden="0" w:uiPriority="62" w:unhideWhenUsed="0"/>
+    <w:lsdException w:name="Medium Shading 1 Accent 2" w:semiHidden="0" w:uiPriority="63" w:unhideWhenUsed="0"/>
+    <w:lsdException w:name="Medium Shading 2 Accent 2" w:semiHidden="0" w:uiPriority="64" w:unhideWhenUsed="0"/>
+    <w:lsdException w:name="Medium List 1 Accent 2" w:semiHidden="0" w:uiPriority="65" w:unhideWhenUsed="0"/>
+    <w:lsdException w:name="Medium List 2 Accent 2" w:semiHidden="0" w:uiPriority="66" w:unhideWhenUsed="0"/>
+    <w:lsdException w:name="Medium Grid 1 Accent 2" w:semiHidden="0" w:uiPriority="67" w:unhideWhenUsed="0"/>
+    <w:lsdException w:name="Medium Grid 2 Accent 2" w:semiHidden="0" w:uiPriority="68" w:unhideWhenUsed="0"/>
+    <w:lsdException w:name="Medium Grid 3 Accent 2" w:semiHidden="0" w:uiPriority="69" w:unhideWhenUsed="0"/>
+    <w:lsdException w:name="Dark List Accent 2" w:semiHidden="0" w:uiPriority="70" w:unhideWhenUsed="0"/>
+    <w:lsdException w:name="Colorful Shading Accent 2" w:semiHidden="0" w:uiPriority="71" w:unhideWhenUsed="0"/>
+    <w:lsdException w:name="Colorful List Accent 2" w:semiHidden="0" w:uiPriority="72" w:unhideWhenUsed="0"/>
+    <w:lsdException w:name="Colorful Grid Accent 2" w:semiHidden="0" w:uiPriority="73" w:unhideWhenUsed="0"/>
+    <w:lsdException w:name="Light Shading Accent 3" w:semiHidden="0" w:uiPriority="60" w:unhideWhenUsed="0"/>
+    <w:lsdException w:name="Light List Accent 3" w:semiHidden="0" w:uiPriority="61" w:unhideWhenUsed="0"/>
+    <w:lsdException w:name="Light Grid Accent 3" w:semiHidden="0" w:uiPriority="62" w:unhideWhenUsed="0"/>
+    <w:lsdException w:name="Medium Shading 1 Accent 3" w:semiHidden="0" w:uiPriority="63" w:unhideWhenUsed="0"/>
+    <w:lsdException w:name="Medium Shading 2 Accent 3" w:semiHidden="0" w:uiPriority="64" w:unhideWhenUsed="0"/>
+    <w:lsdException w:name="Medium List 1 Accent 3" w:semiHidden="0" w:uiPriority="65" w:unhideWhenUsed="0"/>
+    <w:lsdException w:name="Medium List 2 Accent 3" w:semiHidden="0" w:uiPriority="66" w:unhideWhenUsed="0"/>
+    <w:lsdException w:name="Medium Grid 1 Accent 3" w:semiHidden="0" w:uiPriority="67" w:unhideWhenUsed="0"/>
+    <w:lsdException w:name="Medium Grid 2 Accent 3" w:semiHidden="0" w:uiPriority="68" w:unhideWhenUsed="0"/>
+    <w:lsdException w:name="Medium Grid 3 Accent 3" w:semiHidden="0" w:uiPriority="69" w:unhideWhenUsed="0"/>
+    <w:lsdException w:name="Dark List Accent 3" w:semiHidden="0" w:uiPriority="70" w:unhideWhenUsed="0"/>
+    <w:lsdException w:name="Colorful Shading Accent 3" w:semiHidden="0" w:uiPriority="71" w:unhideWhenUsed="0"/>
+    <w:lsdException w:name="Colorful List Accent 3" w:semiHidden="0" w:uiPriority="72" w:unhideWhenUsed="0"/>
+    <w:lsdException w:name="Colorful Grid Accent 3" w:semiHidden="0" w:uiPriority="73" w:unhideWhenUsed="0"/>
+    <w:lsdException w:name="Light Shading Accent 4" w:semiHidden="0" w:uiPriority="60" w:unhideWhenUsed="0"/>
+    <w:lsdException w:name="Light List Accent 4" w:semiHidden="0" w:uiPriority="61" w:unhideWhenUsed="0"/>
+    <w:lsdException w:name="Light Grid Accent 4" w:semiHidden="0" w:uiPriority="62" w:unhideWhenUsed="0"/>
+    <w:lsdException w:name="Medium Shading 1 Accent 4" w:semiHidden="0" w:uiPriority="63" w:unhideWhenUsed="0"/>
+    <w:lsdException w:name="Medium Shading 2 Accent 4" w:semiHidden="0" w:uiPriority="64" w:unhideWhenUsed="0"/>
+    <w:lsdException w:name="Medium List 1 Accent 4" w:semiHidden="0" w:uiPriority="65" w:unhideWhenUsed="0"/>
+    <w:lsdException w:name="Medium List 2 Accent 4" w:semiHidden="0" w:uiPriority="66" w:unhideWhenUsed="0"/>
+    <w:lsdException w:name="Medium Grid 1 Accent 4" w:semiHidden="0" w:uiPriority="67" w:unhideWhenUsed="0"/>
+    <w:lsdException w:name="Medium Grid 2 Accent 4" w:semiHidden="0" w:uiPriority="68" w:unhideWhenUsed="0"/>
+    <w:lsdException w:name="Medium Grid 3 Accent 4" w:semiHidden="0" w:uiPriority="69" w:unhideWhenUsed="0"/>
+    <w:lsdException w:name="Dark List Accent 4" w:semiHidden="0" w:uiPriority="70" w:unhideWhenUsed="0"/>
+    <w:lsdException w:name="Colorful Shading Accent 4" w:semiHidden="0" w:uiPriority="71" w:unhideWhenUsed="0"/>
+    <w:lsdException w:name="Colorful List Accent 4" w:semiHidden="0" w:uiPriority="72" w:unhideWhenUsed="0"/>
+    <w:lsdException w:name="Colorful Grid Accent 4" w:semiHidden="0" w:uiPriority="73" w:unhideWhenUsed="0"/>
+    <w:lsdException w:name="Light Shading Accent 5" w:semiHidden="0" w:uiPriority="60" w:unhideWhenUsed="0"/>
+    <w:lsdException w:name="Light List Accent 5" w:semiHidden="0" w:uiPriority="61" w:unhideWhenUsed="0"/>
+    <w:lsdException w:name="Light Grid Accent 5" w:semiHidden="0" w:uiPriority="62" w:unhideWhenUsed="0"/>
+    <w:lsdException w:name="Medium Shading 1 Accent 5" w:semiHidden="0" w:uiPriority="63" w:unhideWhenUsed="0"/>
+    <w:lsdException w:name="Medium Shading 2 Accent 5" w:semiHidden="0" w:uiPriority="64" w:unhideWhenUsed="0"/>
+    <w:lsdException w:name="Medium List 1 Accent 5" w:semiHidden="0" w:uiPriority="65" w:unhideWhenUsed="0"/>
+    <w:lsdException w:name="Medium List 2 Accent 5" w:semiHidden="0" w:uiPriority="66" w:unhideWhenUsed="0"/>
+    <w:lsdException w:name="Medium Grid 1 Accent 5" w:semiHidden="0" w:uiPriority="67" w:unhideWhenUsed="0"/>
+    <w:lsdException w:name="Medium Grid 2 Accent 5" w:semiHidden="0" w:uiPriority="68" w:unhideWhenUsed="0"/>
+    <w:lsdException w:name="Medium Grid 3 Accent 5" w:semiHidden="0" w:uiPriority="69" w:unhideWhenUsed="0"/>
+    <w:lsdException w:name="Dark List Accent 5" w:semiHidden="0" w:uiPriority="70" w:unhideWhenUsed="0"/>
+    <w:lsdException w:name="Colorful Shading Accent 5" w:semiHidden="0" w:uiPriority="71" w:unhideWhenUsed="0"/>
+    <w:lsdException w:name="Colorful List Accent 5" w:semiHidden="0" w:uiPriority="72" w:unhideWhenUsed="0"/>
+    <w:lsdException w:name="Colorful Grid Accent 5" w:semiHidden="0" w:uiPriority="73" w:unhideWhenUsed="0"/>
+    <w:lsdException w:name="Light Shading Accent 6" w:semiHidden="0" w:uiPriority="60" w:unhideWhenUsed="0"/>
+    <w:lsdException w:name="Light List Accent 6" w:semiHidden="0" w:uiPriority="61" w:unhideWhenUsed="0"/>
+    <w:lsdException w:name="Light Grid Accent 6" w:semiHidden="0" w:uiPriority="62" w:unhideWhenUsed="0"/>
+    <w:lsdException w:name="Medium Shading 1 Accent 6" w:semiHidden="0" w:uiPriority="63" w:unhideWhenUsed="0"/>
+    <w:lsdException w:name="Medium Shading 2 Accent 6" w:semiHidden="0" w:uiPriority="64" w:unhideWhenUsed="0"/>
+    <w:lsdException w:name="Medium List 1 Accent 6" w:semiHidden="0" w:uiPriority="65" w:unhideWhenUsed="0"/>
+    <w:lsdException w:name="Medium List 2 Accent 6" w:semiHidden="0" w:uiPriority="66" w:unhideWhenUsed="0"/>
+    <w:lsdException w:name="Medium Grid 1 Accent 6" w:semiHidden="0" w:uiPriority="67" w:unhideWhenUsed="0"/>
+    <w:lsdException w:name="Medium Grid 2 Accent 6" w:semiHidden="0" w:uiPriority="68" w:unhideWhenUsed="0"/>
+    <w:lsdException w:name="Medium Grid 3 Accent 6" w:semiHidden="0" w:uiPriority="69" w:unhideWhenUsed="0"/>
+    <w:lsdException w:name="Dark List Accent 6" w:semiHidden="0" w:uiPriority="70" w:unhideWhenUsed="0"/>
+    <w:lsdException w:name="Colorful Shading Accent 6" w:semiHidden="0" w:uiPriority="71" w:unhideWhenUsed="0"/>
+    <w:lsdException w:name="Colorful List Accent 6" w:semiHidden="0" w:uiPriority="72" w:unhideWhenUsed="0"/>
+    <w:lsdException w:name="Colorful Grid Accent 6" w:semiHidden="0" w:uiPriority="73" w:unhideWhenUsed="0"/>
+    <w:lsdException w:name="Subtle Emphasis" w:semiHidden="0" w:uiPriority="19" w:unhideWhenUsed="0" w:qFormat="1"/>
+    <w:lsdException w:name="Intense Emphasis" w:semiHidden="0" w:uiPriority="21" w:unhideWhenUsed="0" w:qFormat="1"/>
+    <w:lsdException w:name="Subtle Reference" w:semiHidden="0" w:uiPriority="31" w:unhideWhenUsed="0" w:qFormat="1"/>
+    <w:lsdException w:name="Intense Reference" w:semiHidden="0" w:uiPriority="32" w:unhideWhenUsed="0" w:qFormat="1"/>
+    <w:lsdException w:name="Book Title" w:semiHidden="0" w:uiPriority="33" w:unhideWhenUsed="0" w:qFormat="1"/>
+    <w:lsdException w:name="Bibliography" w:uiPriority="37"/>
+    <w:lsdException w:name="TOC Heading" w:uiPriority="39" w:qFormat="1"/>
+  </w:latentStyles>
+  <w:style w:type="paragraph" w:default="1" w:styleId="Normal">
+    <w:name w:val="Normal"/>
+    <w:qFormat/>
   </w:style>
   <w:style w:type="character" w:default="1" w:styleId="Fuentedeprrafopredeter">
     <w:name w:val="Default Paragraph Font"/>

</xml_diff>